<commit_message>
Updated txt and code and ms
</commit_message>
<xml_diff>
--- a/covSTATIS paper.docx
+++ b/covSTATIS paper.docx
@@ -14,7 +14,6 @@
           <w:lang w:val="en-CA"/>
         </w:rPr>
       </w:pPr>
-      <w:proofErr w:type="spellStart"/>
       <w:r>
         <w:rPr>
           <w:rFonts w:ascii="Times New Roman" w:hAnsi="Times New Roman" w:cs="Times New Roman"/>
@@ -23,10 +22,13 @@
           <w:szCs w:val="40"/>
           <w:lang w:val="en-CA"/>
         </w:rPr>
-        <w:t>covSTATIS</w:t>
-      </w:r>
-      <w:proofErr w:type="spellEnd"/>
-      <w:r>
+        <w:t xml:space="preserve">covSTATIS: a multi-table technique </w:t>
+      </w:r>
+    </w:p>
+    <w:p>
+      <w:pPr>
+        <w:spacing w:line="240" w:lineRule="auto"/>
+        <w:jc w:val="center"/>
         <w:rPr>
           <w:rFonts w:ascii="Times New Roman" w:hAnsi="Times New Roman" w:cs="Times New Roman"/>
           <w:b/>
@@ -34,13 +36,8 @@
           <w:szCs w:val="40"/>
           <w:lang w:val="en-CA"/>
         </w:rPr>
-        <w:t xml:space="preserve">: a multi-table technique </w:t>
-      </w:r>
-    </w:p>
-    <w:p>
-      <w:pPr>
-        <w:spacing w:line="240" w:lineRule="auto"/>
-        <w:jc w:val="center"/>
+      </w:pPr>
+      <w:r>
         <w:rPr>
           <w:rFonts w:ascii="Times New Roman" w:hAnsi="Times New Roman" w:cs="Times New Roman"/>
           <w:b/>
@@ -48,15 +45,6 @@
           <w:szCs w:val="40"/>
           <w:lang w:val="en-CA"/>
         </w:rPr>
-      </w:pPr>
-      <w:r>
-        <w:rPr>
-          <w:rFonts w:ascii="Times New Roman" w:hAnsi="Times New Roman" w:cs="Times New Roman"/>
-          <w:b/>
-          <w:sz w:val="40"/>
-          <w:szCs w:val="40"/>
-          <w:lang w:val="en-CA"/>
-        </w:rPr>
         <w:t>for network neuroscience</w:t>
       </w:r>
     </w:p>
@@ -218,27 +206,7 @@
           <w:szCs w:val="24"/>
           <w:lang w:val="en-CA"/>
         </w:rPr>
-        <w:t xml:space="preserve">, </w:t>
-      </w:r>
-      <w:proofErr w:type="spellStart"/>
-      <w:r>
-        <w:rPr>
-          <w:rFonts w:ascii="Times New Roman" w:hAnsi="Times New Roman" w:cs="Times New Roman"/>
-          <w:sz w:val="24"/>
-          <w:szCs w:val="24"/>
-          <w:lang w:val="en-CA"/>
-        </w:rPr>
-        <w:t>Hervé</w:t>
-      </w:r>
-      <w:proofErr w:type="spellEnd"/>
-      <w:r>
-        <w:rPr>
-          <w:rFonts w:ascii="Times New Roman" w:hAnsi="Times New Roman" w:cs="Times New Roman"/>
-          <w:sz w:val="24"/>
-          <w:szCs w:val="24"/>
-          <w:lang w:val="en-CA"/>
-        </w:rPr>
-        <w:t xml:space="preserve"> Abdi</w:t>
+        <w:t>, Hervé Abdi</w:t>
       </w:r>
       <w:r>
         <w:rPr>
@@ -477,25 +445,14 @@
         </w:rPr>
         <w:t xml:space="preserve">5 </w:t>
       </w:r>
-      <w:proofErr w:type="spellStart"/>
-      <w:r>
-        <w:rPr>
-          <w:rFonts w:ascii="Times New Roman" w:hAnsi="Times New Roman" w:cs="Times New Roman"/>
-          <w:sz w:val="24"/>
-          <w:szCs w:val="24"/>
-          <w:lang w:val="en-CA"/>
-        </w:rPr>
-        <w:t>Rotman</w:t>
-      </w:r>
-      <w:proofErr w:type="spellEnd"/>
-      <w:r>
-        <w:rPr>
-          <w:rFonts w:ascii="Times New Roman" w:hAnsi="Times New Roman" w:cs="Times New Roman"/>
-          <w:sz w:val="24"/>
-          <w:szCs w:val="24"/>
-          <w:lang w:val="en-CA"/>
-        </w:rPr>
-        <w:t xml:space="preserve"> Research Institute, Baycrest Health Centre, University of Toronto, Toronto, Canada</w:t>
+      <w:r>
+        <w:rPr>
+          <w:rFonts w:ascii="Times New Roman" w:hAnsi="Times New Roman" w:cs="Times New Roman"/>
+          <w:sz w:val="24"/>
+          <w:szCs w:val="24"/>
+          <w:lang w:val="en-CA"/>
+        </w:rPr>
+        <w:t>Rotman Research Institute, Baycrest Health Centre, University of Toronto, Toronto, Canada</w:t>
       </w:r>
     </w:p>
     <w:p>
@@ -612,7 +569,6 @@
           <w:szCs w:val="28"/>
         </w:rPr>
       </w:pPr>
-      <w:proofErr w:type="spellStart"/>
       <w:r>
         <w:rPr>
           <w:rFonts w:ascii="Times New Roman" w:hAnsi="Times New Roman" w:cs="Times New Roman"/>
@@ -622,7 +578,6 @@
         </w:rPr>
         <w:t>Correspondence</w:t>
       </w:r>
-      <w:proofErr w:type="spellEnd"/>
     </w:p>
     <w:p>
       <w:pPr>
@@ -770,27 +725,7 @@
           <w:szCs w:val="24"/>
           <w:lang w:val="en-CA"/>
         </w:rPr>
-        <w:t>Correlation, covariance and distance matrices are among the most commonly used data types in network neuroscience research (</w:t>
-      </w:r>
-      <w:proofErr w:type="spellStart"/>
-      <w:r>
-        <w:rPr>
-          <w:rFonts w:ascii="Times New Roman" w:hAnsi="Times New Roman" w:cs="Times New Roman"/>
-          <w:sz w:val="24"/>
-          <w:szCs w:val="24"/>
-          <w:lang w:val="en-CA"/>
-        </w:rPr>
-        <w:t>Kriegeskorte</w:t>
-      </w:r>
-      <w:proofErr w:type="spellEnd"/>
-      <w:r>
-        <w:rPr>
-          <w:rFonts w:ascii="Times New Roman" w:hAnsi="Times New Roman" w:cs="Times New Roman"/>
-          <w:sz w:val="24"/>
-          <w:szCs w:val="24"/>
-          <w:lang w:val="en-CA"/>
-        </w:rPr>
-        <w:t xml:space="preserve"> et al., 2008). They are typically built via pairwise comparisons of regional functional or structural MRI, genetic, PET, or electrophysiological values. Each matrix entry denotes the similarity in some neural measure between region pairs, ultimately reflecting the brain’s network organization. Such matrices, referred to hereafter also as data tables, are typically positive semi-definite, that is all their eigenvalues are non-negative, and symmetric. </w:t>
+        <w:t xml:space="preserve">Correlation, covariance and distance matrices are among the most commonly used data types in network neuroscience research (Kriegeskorte et al., 2008). They are typically built via pairwise comparisons of regional functional or structural MRI, genetic, PET, or electrophysiological values. Each matrix entry denotes the similarity in some neural measure between region pairs, ultimately reflecting the brain’s network organization. Such matrices, referred to hereafter also as data tables, are typically positive semi-definite, that is all their eigenvalues are non-negative, and symmetric. </w:t>
       </w:r>
     </w:p>
     <w:p>
@@ -856,27 +791,7 @@
           <w:szCs w:val="24"/>
           <w:lang w:val="en-CA"/>
         </w:rPr>
-        <w:t xml:space="preserve">At their core, multi-table methods rely on decomposition and similarity techniques: data tables are first reduced to their lower dimensional structures, and similarity amongst them is then quantified via distance measures. While a variety of multi-table methods exist in the statistical literature (CITE), their adoption in network neuroscience remains limited, due in large part to researchers’ unfamiliarity with these techniques. To date, gradient-based analysis remains the most widely employed multi-table method in network neuroscience. This approach comes from the generalized Procrustes family of methods and involves matrix decomposition, realignment and similarity analyses (CITE). Single data tables are first separately decomposed into lower dimensional components that maximally explain their variance, via a non-linear technique called diffusion map embedding (CITE Margulies and </w:t>
-      </w:r>
-      <w:proofErr w:type="spellStart"/>
-      <w:r>
-        <w:rPr>
-          <w:rFonts w:ascii="Times New Roman" w:hAnsi="Times New Roman" w:cs="Times New Roman"/>
-          <w:sz w:val="24"/>
-          <w:szCs w:val="24"/>
-          <w:lang w:val="en-CA"/>
-        </w:rPr>
-        <w:t>Coifman</w:t>
-      </w:r>
-      <w:proofErr w:type="spellEnd"/>
-      <w:r>
-        <w:rPr>
-          <w:rFonts w:ascii="Times New Roman" w:hAnsi="Times New Roman" w:cs="Times New Roman"/>
-          <w:sz w:val="24"/>
-          <w:szCs w:val="24"/>
-          <w:lang w:val="en-CA"/>
-        </w:rPr>
-        <w:t xml:space="preserve">). Resulting components from each table are then realigned to a common template and compared to one another (CITE). Gradient-based analysis has been, thus far, applied to a variety of research questions, both in health and disease (CITE), yet it can yield complex results that are challenging to interpret. Complexity primarily lies in the difficulty of reconstructing data patterns captured by each component and tracing individual data back to these components. </w:t>
+        <w:t xml:space="preserve">At their core, multi-table methods rely on decomposition and similarity techniques: data tables are first reduced to their lower dimensional structures, and similarity amongst them is then quantified via distance measures. While a variety of multi-table methods exist in the statistical literature (CITE), their adoption in network neuroscience remains limited, due in large part to researchers’ unfamiliarity with these techniques. To date, gradient-based analysis remains the most widely employed multi-table method in network neuroscience. This approach comes from the generalized Procrustes family of methods and involves matrix decomposition, realignment and similarity analyses (CITE). Single data tables are first separately decomposed into lower dimensional components that maximally explain their variance, via a non-linear technique called diffusion map embedding (CITE Margulies and Coifman). Resulting components from each table are then realigned to a common template and compared to one another (CITE). Gradient-based analysis has been, thus far, applied to a variety of research questions, both in health and disease (CITE), yet it can yield complex results that are challenging to interpret. Complexity primarily lies in the difficulty of reconstructing data patterns captured by each component and tracing individual data back to these components. </w:t>
       </w:r>
     </w:p>
     <w:p>
@@ -909,27 +824,7 @@
           <w:szCs w:val="24"/>
           <w:lang w:val="en-CA"/>
         </w:rPr>
-        <w:t xml:space="preserve">If on the one hand, gradient-based analysis provides a robust statistical framework to capture the integrated principles of brain organization, on the other hand advancing our understanding of brain network organization ultimately requires methodologies that preserve data fidelity while enhancing interpretability. Amalgamating multiple data tables in fact inherently amplifies data complexity and dimensionality, underscoring the need, in network neuroscience, for approaches capable of both reducing complexity and delivering interpretable outcomes. To this end, here we introduce an alternative multi-table method, </w:t>
-      </w:r>
-      <w:proofErr w:type="spellStart"/>
-      <w:r>
-        <w:rPr>
-          <w:rFonts w:ascii="Times New Roman" w:hAnsi="Times New Roman" w:cs="Times New Roman"/>
-          <w:sz w:val="24"/>
-          <w:szCs w:val="24"/>
-          <w:lang w:val="en-CA"/>
-        </w:rPr>
-        <w:t>covSTATIS</w:t>
-      </w:r>
-      <w:proofErr w:type="spellEnd"/>
-      <w:r>
-        <w:rPr>
-          <w:rFonts w:ascii="Times New Roman" w:hAnsi="Times New Roman" w:cs="Times New Roman"/>
-          <w:sz w:val="24"/>
-          <w:szCs w:val="24"/>
-          <w:lang w:val="en-CA"/>
-        </w:rPr>
-        <w:t xml:space="preserve">, that sets its roots in similar statistical principles as gradient-based analysis, but allows for a dynamic interaction between input and output data therefore maximizing on interpretability. </w:t>
+        <w:t xml:space="preserve">If on the one hand, gradient-based analysis provides a robust statistical framework to capture the integrated principles of brain organization, on the other hand advancing our understanding of brain network organization ultimately requires methodologies that preserve data fidelity while enhancing interpretability. Amalgamating multiple data tables in fact inherently amplifies data complexity and dimensionality, underscoring the need, in network neuroscience, for approaches capable of both reducing complexity and delivering interpretable outcomes. To this end, here we introduce an alternative multi-table method, covSTATIS, that sets its roots in similar statistical principles as gradient-based analysis, but allows for a dynamic interaction between input and output data therefore maximizing on interpretability. </w:t>
       </w:r>
     </w:p>
     <w:p>
@@ -956,27 +851,15 @@
           <w:lang w:val="en-CA"/>
         </w:rPr>
       </w:pPr>
-      <w:proofErr w:type="spellStart"/>
-      <w:r>
-        <w:rPr>
-          <w:rFonts w:ascii="Times New Roman" w:hAnsi="Times New Roman" w:cs="Times New Roman"/>
-          <w:sz w:val="24"/>
-          <w:szCs w:val="24"/>
-          <w:lang w:val="en-CA"/>
-        </w:rPr>
-        <w:t>covSTATIS</w:t>
-      </w:r>
-      <w:proofErr w:type="spellEnd"/>
-      <w:r>
-        <w:rPr>
-          <w:rFonts w:ascii="Times New Roman" w:hAnsi="Times New Roman" w:cs="Times New Roman"/>
-          <w:sz w:val="24"/>
-          <w:szCs w:val="24"/>
-          <w:lang w:val="en-CA"/>
-        </w:rPr>
-        <w:t xml:space="preserve"> sits at the intersection of gradient-based analysis, generalized Canonical Correlation Analysis and Similarity Network Fusion techniques. It is part of the generalized Procrustean family of methods and it is an extension of Principal Component Analysis. </w:t>
-      </w:r>
-      <w:proofErr w:type="spellStart"/>
+      <w:r>
+        <w:rPr>
+          <w:rFonts w:ascii="Times New Roman" w:hAnsi="Times New Roman" w:cs="Times New Roman"/>
+          <w:sz w:val="24"/>
+          <w:szCs w:val="24"/>
+          <w:lang w:val="en-CA"/>
+        </w:rPr>
+        <w:t xml:space="preserve">covSTATIS sits at the intersection of gradient-based analysis, generalized Canonical Correlation Analysis and Similarity Network Fusion techniques. It is part of the generalized Procrustean family of methods and it is an extension of Principal Component Analysis. </w:t>
+      </w:r>
       <w:r>
         <w:rPr>
           <w:rFonts w:ascii="Times New Roman" w:hAnsi="Times New Roman" w:cs="Times New Roman"/>
@@ -985,37 +868,7 @@
           <w:lang w:val="en-CA"/>
         </w:rPr>
         <w:lastRenderedPageBreak/>
-        <w:t>covSTATIS</w:t>
-      </w:r>
-      <w:proofErr w:type="spellEnd"/>
-      <w:r>
-        <w:rPr>
-          <w:rFonts w:ascii="Times New Roman" w:hAnsi="Times New Roman" w:cs="Times New Roman"/>
-          <w:sz w:val="24"/>
-          <w:szCs w:val="24"/>
-          <w:lang w:val="en-CA"/>
-        </w:rPr>
-        <w:t xml:space="preserve"> stands for “covariance STATIS” with STATIS being a French acronym for “structuring three-way statistical tables” (CITE). It also appears in the statistical literature as DISTATIS, when distance, instead of covariance, matrices are used (distance = 1-covariance). In </w:t>
-      </w:r>
-      <w:proofErr w:type="spellStart"/>
-      <w:r>
-        <w:rPr>
-          <w:rFonts w:ascii="Times New Roman" w:hAnsi="Times New Roman" w:cs="Times New Roman"/>
-          <w:sz w:val="24"/>
-          <w:szCs w:val="24"/>
-          <w:lang w:val="en-CA"/>
-        </w:rPr>
-        <w:t>covSTATIS</w:t>
-      </w:r>
-      <w:proofErr w:type="spellEnd"/>
-      <w:r>
-        <w:rPr>
-          <w:rFonts w:ascii="Times New Roman" w:hAnsi="Times New Roman" w:cs="Times New Roman"/>
-          <w:sz w:val="24"/>
-          <w:szCs w:val="24"/>
-          <w:lang w:val="en-CA"/>
-        </w:rPr>
-        <w:t xml:space="preserve">, single data tables are first linearly combined into a group matrix, the </w:t>
+        <w:t xml:space="preserve">covSTATIS stands for “covariance STATIS” with STATIS being a French acronym for “structuring three-way statistical tables” (CITE). It also appears in the statistical literature as DISTATIS, when distance, instead of covariance, matrices are used (distance = 1-covariance). In covSTATIS, single data tables are first linearly combined into a group matrix, the </w:t>
       </w:r>
       <w:r>
         <w:rPr>
@@ -1034,27 +887,7 @@
           <w:szCs w:val="24"/>
           <w:lang w:val="en-CA"/>
         </w:rPr>
-        <w:t xml:space="preserve">, that best recapitulates common patterns across tables. The compromise matrix then undergoes eigenvalue decomposition (EVD) to obtain orthogonal components that maximally explain variance across tables. The distance between each data table and the compromise matrix is then calculated to assess similarity among the observations. Since components are derived from the optimal combination of all data tables, </w:t>
-      </w:r>
-      <w:proofErr w:type="spellStart"/>
-      <w:r>
-        <w:rPr>
-          <w:rFonts w:ascii="Times New Roman" w:hAnsi="Times New Roman" w:cs="Times New Roman"/>
-          <w:sz w:val="24"/>
-          <w:szCs w:val="24"/>
-          <w:lang w:val="en-CA"/>
-        </w:rPr>
-        <w:t>covSTATIS</w:t>
-      </w:r>
-      <w:proofErr w:type="spellEnd"/>
-      <w:r>
-        <w:rPr>
-          <w:rFonts w:ascii="Times New Roman" w:hAnsi="Times New Roman" w:cs="Times New Roman"/>
-          <w:sz w:val="24"/>
-          <w:szCs w:val="24"/>
-          <w:lang w:val="en-CA"/>
-        </w:rPr>
-        <w:t xml:space="preserve"> allows for the reconstruction of the patterns captured by each component with respect to the compromise matrix</w:t>
+        <w:t>, that best recapitulates common patterns across tables. The compromise matrix then undergoes eigenvalue decomposition (EVD) to obtain orthogonal components that maximally explain variance across tables. The distance between each data table and the compromise matrix is then calculated to assess similarity among the observations. Since components are derived from the optimal combination of all data tables, covSTATIS allows for the reconstruction of the patterns captured by each component with respect to the compromise matrix</w:t>
       </w:r>
       <w:r>
         <w:rPr>
@@ -1130,27 +963,7 @@
           <w:szCs w:val="24"/>
           <w:lang w:val="en-CA"/>
         </w:rPr>
-        <w:t xml:space="preserve">. This step is what differentiates </w:t>
-      </w:r>
-      <w:proofErr w:type="spellStart"/>
-      <w:r>
-        <w:rPr>
-          <w:rFonts w:ascii="Times New Roman" w:hAnsi="Times New Roman" w:cs="Times New Roman"/>
-          <w:sz w:val="24"/>
-          <w:szCs w:val="24"/>
-          <w:lang w:val="en-CA"/>
-        </w:rPr>
-        <w:t>covSTATIS</w:t>
-      </w:r>
-      <w:proofErr w:type="spellEnd"/>
-      <w:r>
-        <w:rPr>
-          <w:rFonts w:ascii="Times New Roman" w:hAnsi="Times New Roman" w:cs="Times New Roman"/>
-          <w:sz w:val="24"/>
-          <w:szCs w:val="24"/>
-          <w:lang w:val="en-CA"/>
-        </w:rPr>
-        <w:t xml:space="preserve"> from gradient-based analysis: decomposition occurs on the combination of all data tables, not on each table singularly, aiding interpretation and examination of individual </w:t>
+        <w:t xml:space="preserve">. This step is what differentiates covSTATIS from gradient-based analysis: decomposition occurs on the combination of all data tables, not on each table singularly, aiding interpretation and examination of individual </w:t>
       </w:r>
       <w:r>
         <w:rPr>
@@ -1204,85 +1017,14 @@
           <w:lang w:val="en-CA"/>
         </w:rPr>
       </w:pPr>
-      <w:proofErr w:type="spellStart"/>
-      <w:r>
-        <w:rPr>
-          <w:rFonts w:ascii="Times New Roman" w:hAnsi="Times New Roman" w:cs="Times New Roman"/>
-          <w:sz w:val="24"/>
-          <w:szCs w:val="24"/>
-          <w:lang w:val="en-CA"/>
-        </w:rPr>
-        <w:t>covSTATIS</w:t>
-      </w:r>
-      <w:proofErr w:type="spellEnd"/>
-      <w:r>
-        <w:rPr>
-          <w:rFonts w:ascii="Times New Roman" w:hAnsi="Times New Roman" w:cs="Times New Roman"/>
-          <w:sz w:val="24"/>
-          <w:szCs w:val="24"/>
-          <w:lang w:val="en-CA"/>
-        </w:rPr>
-        <w:t xml:space="preserve"> is a popular multi-table technique in adjacent scientific fields, such as food quality research (), chemistry (), ecology (), and molecular biology (). In neuroimaging to date, </w:t>
-      </w:r>
-      <w:proofErr w:type="spellStart"/>
-      <w:r>
-        <w:rPr>
-          <w:rFonts w:ascii="Times New Roman" w:hAnsi="Times New Roman" w:cs="Times New Roman"/>
-          <w:sz w:val="24"/>
-          <w:szCs w:val="24"/>
-          <w:lang w:val="en-CA"/>
-        </w:rPr>
-        <w:t>covSTATIS</w:t>
-      </w:r>
-      <w:proofErr w:type="spellEnd"/>
-      <w:r>
-        <w:rPr>
-          <w:rFonts w:ascii="Times New Roman" w:hAnsi="Times New Roman" w:cs="Times New Roman"/>
-          <w:sz w:val="24"/>
-          <w:szCs w:val="24"/>
-          <w:lang w:val="en-CA"/>
-        </w:rPr>
-        <w:t xml:space="preserve"> has been applied to a limited number of scenarios: to compare the effects of different preprocessing strategies on brain activation patterns across individuals (Churchill et al., 2012a, 2012b), to examine the similarity of spatial maps generated by different machine learning classifiers within individuals (</w:t>
-      </w:r>
-      <w:proofErr w:type="spellStart"/>
-      <w:r>
-        <w:rPr>
-          <w:rFonts w:ascii="Times New Roman" w:hAnsi="Times New Roman" w:cs="Times New Roman"/>
-          <w:sz w:val="24"/>
-          <w:szCs w:val="24"/>
-          <w:lang w:val="en-CA"/>
-        </w:rPr>
-        <w:t>Yourgnov</w:t>
-      </w:r>
-      <w:proofErr w:type="spellEnd"/>
-      <w:r>
-        <w:rPr>
-          <w:rFonts w:ascii="Times New Roman" w:hAnsi="Times New Roman" w:cs="Times New Roman"/>
-          <w:sz w:val="24"/>
-          <w:szCs w:val="24"/>
-          <w:lang w:val="en-CA"/>
-        </w:rPr>
-        <w:t xml:space="preserve"> et al., 2014), to combine and contrast different runs of MRI data within and across individuals (Sha et al., 2015), to integrate and contrast brain activity across different task conditions (St-Laurent et al., 2015) and across different stimuli within a task (Connolly et al., 2016; Mitchell et al., 2016; </w:t>
-      </w:r>
-      <w:proofErr w:type="spellStart"/>
-      <w:r>
-        <w:rPr>
-          <w:rFonts w:ascii="Times New Roman" w:hAnsi="Times New Roman" w:cs="Times New Roman"/>
-          <w:sz w:val="24"/>
-          <w:szCs w:val="24"/>
-          <w:lang w:val="en-CA"/>
-        </w:rPr>
-        <w:t>Rundel</w:t>
-      </w:r>
-      <w:proofErr w:type="spellEnd"/>
-      <w:r>
-        <w:rPr>
-          <w:rFonts w:ascii="Times New Roman" w:hAnsi="Times New Roman" w:cs="Times New Roman"/>
-          <w:sz w:val="24"/>
-          <w:szCs w:val="24"/>
-          <w:lang w:val="en-CA"/>
-        </w:rPr>
-        <w:t xml:space="preserve"> et al., 2018). </w:t>
+      <w:r>
+        <w:rPr>
+          <w:rFonts w:ascii="Times New Roman" w:hAnsi="Times New Roman" w:cs="Times New Roman"/>
+          <w:sz w:val="24"/>
+          <w:szCs w:val="24"/>
+          <w:lang w:val="en-CA"/>
+        </w:rPr>
+        <w:t xml:space="preserve">covSTATIS is a popular multi-table technique in adjacent scientific fields, such as food quality research (), chemistry (), ecology (), and molecular biology (). In neuroimaging to date, covSTATIS has been applied to a limited number of scenarios: to compare the effects of different preprocessing strategies on brain activation patterns across individuals (Churchill et al., 2012a, 2012b), to examine the similarity of spatial maps generated by different machine learning classifiers within individuals (Yourgnov et al., 2014), to combine and contrast different runs of MRI data within and across individuals (Sha et al., 2015), to integrate and contrast brain activity across different task conditions (St-Laurent et al., 2015) and across different stimuli within a task (Connolly et al., 2016; Mitchell et al., 2016; Rundel et al., 2018). </w:t>
       </w:r>
       <w:r>
         <w:rPr>
@@ -1300,96 +1042,25 @@
           <w:szCs w:val="24"/>
           <w:lang w:val="en-CA"/>
         </w:rPr>
-        <w:t xml:space="preserve">thus far, </w:t>
-      </w:r>
-      <w:proofErr w:type="spellStart"/>
-      <w:r>
-        <w:rPr>
-          <w:rFonts w:ascii="Times New Roman" w:hAnsi="Times New Roman" w:cs="Times New Roman"/>
-          <w:sz w:val="24"/>
-          <w:szCs w:val="24"/>
-          <w:lang w:val="en-CA"/>
-        </w:rPr>
-        <w:t>covSTATIS</w:t>
-      </w:r>
-      <w:proofErr w:type="spellEnd"/>
-      <w:r>
-        <w:rPr>
-          <w:rFonts w:ascii="Times New Roman" w:hAnsi="Times New Roman" w:cs="Times New Roman"/>
-          <w:sz w:val="24"/>
-          <w:szCs w:val="24"/>
-          <w:lang w:val="en-CA"/>
-        </w:rPr>
-        <w:t xml:space="preserve"> has been used to compare spatial patterns of fMRI connectivity across rest and task states (</w:t>
-      </w:r>
-      <w:proofErr w:type="spellStart"/>
-      <w:r>
-        <w:rPr>
-          <w:rFonts w:ascii="Times New Roman" w:hAnsi="Times New Roman" w:cs="Times New Roman"/>
-          <w:sz w:val="24"/>
-          <w:szCs w:val="24"/>
-          <w:lang w:val="en-CA"/>
-        </w:rPr>
-        <w:t>Rieck</w:t>
-      </w:r>
-      <w:proofErr w:type="spellEnd"/>
-      <w:r>
-        <w:rPr>
-          <w:rFonts w:ascii="Times New Roman" w:hAnsi="Times New Roman" w:cs="Times New Roman"/>
-          <w:sz w:val="24"/>
-          <w:szCs w:val="24"/>
-          <w:lang w:val="en-CA"/>
-        </w:rPr>
-        <w:t>), and to estimate temporal profiles of resting-state fMRI connectivity (</w:t>
-      </w:r>
-      <w:proofErr w:type="spellStart"/>
-      <w:r>
-        <w:rPr>
-          <w:rFonts w:ascii="Times New Roman" w:hAnsi="Times New Roman" w:cs="Times New Roman"/>
-          <w:sz w:val="24"/>
-          <w:szCs w:val="24"/>
-          <w:lang w:val="en-CA"/>
-        </w:rPr>
-        <w:t>Baracchini</w:t>
-      </w:r>
-      <w:proofErr w:type="spellEnd"/>
-      <w:r>
-        <w:rPr>
-          <w:rFonts w:ascii="Times New Roman" w:hAnsi="Times New Roman" w:cs="Times New Roman"/>
-          <w:sz w:val="24"/>
-          <w:szCs w:val="24"/>
-          <w:lang w:val="en-CA"/>
-        </w:rPr>
-        <w:t xml:space="preserve"> et al., 2023). </w:t>
-      </w:r>
-      <w:r>
-        <w:rPr>
-          <w:rFonts w:ascii="Times New Roman" w:hAnsi="Times New Roman" w:cs="Times New Roman"/>
-          <w:sz w:val="24"/>
-          <w:szCs w:val="24"/>
-          <w:lang w:val="en-CA"/>
-        </w:rPr>
-        <w:t xml:space="preserve">Other potential applications of </w:t>
-      </w:r>
-      <w:proofErr w:type="spellStart"/>
-      <w:r>
-        <w:rPr>
-          <w:rFonts w:ascii="Times New Roman" w:hAnsi="Times New Roman" w:cs="Times New Roman"/>
-          <w:sz w:val="24"/>
-          <w:szCs w:val="24"/>
-          <w:lang w:val="en-CA"/>
-        </w:rPr>
-        <w:t>covSTATIS</w:t>
-      </w:r>
-      <w:proofErr w:type="spellEnd"/>
-      <w:r>
-        <w:rPr>
-          <w:rFonts w:ascii="Times New Roman" w:hAnsi="Times New Roman" w:cs="Times New Roman"/>
-          <w:sz w:val="24"/>
-          <w:szCs w:val="24"/>
-          <w:lang w:val="en-CA"/>
-        </w:rPr>
-        <w:t xml:space="preserve"> are investigations of </w:t>
+        <w:t>thus far, covSTATIS</w:t>
+      </w:r>
+      <w:r>
+        <w:rPr>
+          <w:rFonts w:ascii="Times New Roman" w:hAnsi="Times New Roman" w:cs="Times New Roman"/>
+          <w:sz w:val="24"/>
+          <w:szCs w:val="24"/>
+          <w:lang w:val="en-CA"/>
+        </w:rPr>
+        <w:t xml:space="preserve"> has been used to compare spatial patterns of fMRI connectivity across rest and task states (Rieck), and to estimate temporal profiles of resting-state fMRI connectivity (Baracchini et al., 2023). </w:t>
+      </w:r>
+      <w:r>
+        <w:rPr>
+          <w:rFonts w:ascii="Times New Roman" w:hAnsi="Times New Roman" w:cs="Times New Roman"/>
+          <w:sz w:val="24"/>
+          <w:szCs w:val="24"/>
+          <w:lang w:val="en-CA"/>
+        </w:rPr>
+        <w:t xml:space="preserve">Other potential applications of covSTATIS are investigations of </w:t>
       </w:r>
       <w:r>
         <w:rPr>
@@ -1407,25 +1078,7 @@
           <w:szCs w:val="24"/>
           <w:lang w:val="en-CA"/>
         </w:rPr>
-        <w:t xml:space="preserve">individual differences in spatial and/or temporal network structure, </w:t>
-      </w:r>
-      <w:r>
-        <w:rPr>
-          <w:rFonts w:ascii="Times New Roman" w:hAnsi="Times New Roman" w:cs="Times New Roman"/>
-          <w:sz w:val="24"/>
-          <w:szCs w:val="24"/>
-          <w:lang w:val="en-CA"/>
-        </w:rPr>
-        <w:t>deep phenotyping</w:t>
-      </w:r>
-      <w:r>
-        <w:rPr>
-          <w:rFonts w:ascii="Times New Roman" w:hAnsi="Times New Roman" w:cs="Times New Roman"/>
-          <w:sz w:val="24"/>
-          <w:szCs w:val="24"/>
-          <w:lang w:val="en-CA"/>
-        </w:rPr>
-        <w:t xml:space="preserve"> of network metrics, and multimodal assessments of network measures within and across individuals (</w:t>
+        <w:t>individual differences in spatial and/or temporal network structure, deep phenotyping of network metrics, and multimodal assessments of network measures within and across individuals (</w:t>
       </w:r>
       <w:r>
         <w:rPr>
@@ -1447,25 +1100,14 @@
         </w:rPr>
         <w:t xml:space="preserve">). </w:t>
       </w:r>
-      <w:proofErr w:type="spellStart"/>
-      <w:r>
-        <w:rPr>
-          <w:rFonts w:ascii="Times New Roman" w:hAnsi="Times New Roman" w:cs="Times New Roman"/>
-          <w:sz w:val="24"/>
-          <w:szCs w:val="24"/>
-          <w:lang w:val="en-CA"/>
-        </w:rPr>
-        <w:t>covSTATIS</w:t>
-      </w:r>
-      <w:proofErr w:type="spellEnd"/>
-      <w:r>
-        <w:rPr>
-          <w:rFonts w:ascii="Times New Roman" w:hAnsi="Times New Roman" w:cs="Times New Roman"/>
-          <w:sz w:val="24"/>
-          <w:szCs w:val="24"/>
-          <w:lang w:val="en-CA"/>
-        </w:rPr>
-        <w:t xml:space="preserve"> outputs can then </w:t>
+      <w:r>
+        <w:rPr>
+          <w:rFonts w:ascii="Times New Roman" w:hAnsi="Times New Roman" w:cs="Times New Roman"/>
+          <w:sz w:val="24"/>
+          <w:szCs w:val="24"/>
+          <w:lang w:val="en-CA"/>
+        </w:rPr>
+        <w:t xml:space="preserve">covSTATIS outputs can then </w:t>
       </w:r>
       <w:r>
         <w:rPr>
@@ -1526,76 +1168,16 @@
           <w:szCs w:val="24"/>
           <w:lang w:val="en-CA"/>
         </w:rPr>
-        <w:t xml:space="preserve">To facilitate the adoption of </w:t>
-      </w:r>
-      <w:proofErr w:type="spellStart"/>
-      <w:r>
-        <w:rPr>
-          <w:rFonts w:ascii="Times New Roman" w:hAnsi="Times New Roman" w:cs="Times New Roman"/>
-          <w:sz w:val="24"/>
-          <w:szCs w:val="24"/>
-          <w:lang w:val="en-CA"/>
-        </w:rPr>
-        <w:t>covSTATIS</w:t>
-      </w:r>
-      <w:proofErr w:type="spellEnd"/>
-      <w:r>
-        <w:rPr>
-          <w:rFonts w:ascii="Times New Roman" w:hAnsi="Times New Roman" w:cs="Times New Roman"/>
-          <w:sz w:val="24"/>
-          <w:szCs w:val="24"/>
-          <w:lang w:val="en-CA"/>
-        </w:rPr>
-        <w:t xml:space="preserve"> by the network neuroscience community, we provide a step-by-step tutorial of </w:t>
-      </w:r>
-      <w:proofErr w:type="spellStart"/>
-      <w:r>
-        <w:rPr>
-          <w:rFonts w:ascii="Times New Roman" w:hAnsi="Times New Roman" w:cs="Times New Roman"/>
-          <w:sz w:val="24"/>
-          <w:szCs w:val="24"/>
-          <w:lang w:val="en-CA"/>
-        </w:rPr>
-        <w:t>covSTATIS</w:t>
-      </w:r>
-      <w:proofErr w:type="spellEnd"/>
-      <w:r>
-        <w:rPr>
-          <w:rFonts w:ascii="Times New Roman" w:hAnsi="Times New Roman" w:cs="Times New Roman"/>
-          <w:sz w:val="24"/>
-          <w:szCs w:val="24"/>
-          <w:lang w:val="en-CA"/>
-        </w:rPr>
-        <w:t xml:space="preserve"> using openly available data. </w:t>
-      </w:r>
-      <w:r>
-        <w:rPr>
-          <w:rFonts w:ascii="Times New Roman" w:hAnsi="Times New Roman" w:cs="Times New Roman"/>
-          <w:sz w:val="24"/>
-          <w:szCs w:val="24"/>
-          <w:lang w:val="en-CA"/>
-        </w:rPr>
-        <w:t xml:space="preserve">In this tutorial, we use </w:t>
-      </w:r>
-      <w:proofErr w:type="spellStart"/>
-      <w:r>
-        <w:rPr>
-          <w:rFonts w:ascii="Times New Roman" w:hAnsi="Times New Roman" w:cs="Times New Roman"/>
-          <w:sz w:val="24"/>
-          <w:szCs w:val="24"/>
-          <w:lang w:val="en-CA"/>
-        </w:rPr>
-        <w:t>covSTATIS</w:t>
-      </w:r>
-      <w:proofErr w:type="spellEnd"/>
-      <w:r>
-        <w:rPr>
-          <w:rFonts w:ascii="Times New Roman" w:hAnsi="Times New Roman" w:cs="Times New Roman"/>
-          <w:sz w:val="24"/>
-          <w:szCs w:val="24"/>
-          <w:lang w:val="en-CA"/>
-        </w:rPr>
-        <w:t xml:space="preserve"> to examine how functional network structure varies</w:t>
+        <w:t xml:space="preserve">To facilitate the adoption of covSTATIS by the network neuroscience community, we provide a step-by-step tutorial of covSTATIS using openly available data. </w:t>
+      </w:r>
+      <w:r>
+        <w:rPr>
+          <w:rFonts w:ascii="Times New Roman" w:hAnsi="Times New Roman" w:cs="Times New Roman"/>
+          <w:sz w:val="24"/>
+          <w:szCs w:val="24"/>
+          <w:lang w:val="en-CA"/>
+        </w:rPr>
+        <w:t>In this tutorial, we use covSTATIS to examine how functional network structure varies</w:t>
       </w:r>
       <w:r>
         <w:rPr>
@@ -1613,36 +1195,94 @@
           <w:szCs w:val="24"/>
           <w:lang w:val="en-CA"/>
         </w:rPr>
-        <w:t xml:space="preserve"> across task conditions in a healthy adult lifespan sample of 144 individuals. While in the MRI scanner, participants were administered an n-back task with three different conditions (0-back, 1-back, 2-back). Data used in this tutorial are available online (OSF link) and are described in detail in our previous publication (</w:t>
-      </w:r>
-      <w:proofErr w:type="spellStart"/>
-      <w:r>
-        <w:rPr>
-          <w:rFonts w:ascii="Times New Roman" w:hAnsi="Times New Roman" w:cs="Times New Roman"/>
-          <w:sz w:val="24"/>
-          <w:szCs w:val="24"/>
-          <w:lang w:val="en-CA"/>
-        </w:rPr>
-        <w:t>Rieck</w:t>
-      </w:r>
-      <w:proofErr w:type="spellEnd"/>
-      <w:r>
-        <w:rPr>
-          <w:rFonts w:ascii="Times New Roman" w:hAnsi="Times New Roman" w:cs="Times New Roman"/>
-          <w:sz w:val="24"/>
-          <w:szCs w:val="24"/>
-          <w:lang w:val="en-CA"/>
-        </w:rPr>
-        <w:t xml:space="preserve">). </w:t>
-      </w:r>
-      <w:r>
-        <w:rPr>
-          <w:rFonts w:ascii="Times New Roman" w:hAnsi="Times New Roman" w:cs="Times New Roman"/>
-          <w:sz w:val="24"/>
-          <w:szCs w:val="24"/>
-          <w:lang w:val="en-CA"/>
-        </w:rPr>
-        <w:t xml:space="preserve">The tutorial can be accessed at: </w:t>
+        <w:t xml:space="preserve"> across task conditions in a healthy adult lifespan sample of 144 individuals. While in the MRI scanner, participants were administered an n-back task with three different conditions (0-back, 1-back, 2-back). Data used in this tutorial are available online (OSF link) and are described in detail in our previous publication (Rieck). </w:t>
+      </w:r>
+      <w:r>
+        <w:rPr>
+          <w:rFonts w:ascii="Times New Roman" w:hAnsi="Times New Roman" w:cs="Times New Roman"/>
+          <w:sz w:val="24"/>
+          <w:szCs w:val="24"/>
+          <w:lang w:val="en-CA"/>
+        </w:rPr>
+        <w:t>The tutorial can be accessed at:</w:t>
+      </w:r>
+      <w:r>
+        <w:rPr>
+          <w:lang w:val="en-CA"/>
+        </w:rPr>
+        <w:t xml:space="preserve"> </w:t>
+      </w:r>
+      <w:hyperlink r:id="rId6" w:history="1">
+        <w:r>
+          <w:rPr>
+            <w:rStyle w:val="Hyperlink"/>
+            <w:rFonts w:ascii="Times New Roman" w:hAnsi="Times New Roman" w:cs="Times New Roman"/>
+            <w:sz w:val="24"/>
+            <w:szCs w:val="24"/>
+            <w:lang w:val="en-CA"/>
+          </w:rPr>
+          <w:t>https://github.com/giuliabaracc/covSTATIS_netneuro/blob/main/Code/covstatis_vignette.html</w:t>
+        </w:r>
+      </w:hyperlink>
+      <w:r>
+        <w:rPr>
+          <w:rFonts w:ascii="Times New Roman" w:hAnsi="Times New Roman" w:cs="Times New Roman"/>
+          <w:sz w:val="24"/>
+          <w:szCs w:val="24"/>
+          <w:lang w:val="en-CA"/>
+        </w:rPr>
+        <w:t xml:space="preserve"> (R markdown file also available)</w:t>
+      </w:r>
+      <w:r>
+        <w:rPr>
+          <w:rFonts w:ascii="Times New Roman" w:hAnsi="Times New Roman" w:cs="Times New Roman"/>
+          <w:sz w:val="24"/>
+          <w:szCs w:val="24"/>
+          <w:lang w:val="en-CA"/>
+        </w:rPr>
+        <w:t>.</w:t>
+      </w:r>
+    </w:p>
+    <w:p>
+      <w:pPr>
+        <w:spacing w:line="240" w:lineRule="auto"/>
+        <w:jc w:val="both"/>
+        <w:rPr>
+          <w:rFonts w:ascii="Times New Roman" w:hAnsi="Times New Roman" w:cs="Times New Roman"/>
+          <w:sz w:val="24"/>
+          <w:szCs w:val="24"/>
+          <w:lang w:val="en-CA"/>
+        </w:rPr>
+      </w:pPr>
+    </w:p>
+    <w:p>
+      <w:pPr>
+        <w:spacing w:line="240" w:lineRule="auto"/>
+        <w:jc w:val="both"/>
+        <w:rPr>
+          <w:rFonts w:ascii="Times New Roman" w:hAnsi="Times New Roman" w:cs="Times New Roman"/>
+          <w:sz w:val="24"/>
+          <w:szCs w:val="24"/>
+          <w:lang w:val="en-CA"/>
+        </w:rPr>
+      </w:pPr>
+      <w:r>
+        <w:rPr>
+          <w:rFonts w:ascii="Times New Roman" w:hAnsi="Times New Roman" w:cs="Times New Roman"/>
+          <w:sz w:val="24"/>
+          <w:szCs w:val="24"/>
+          <w:lang w:val="en-CA"/>
+        </w:rPr>
+        <w:t>While still in its early days, covSTATIS represents a theoretically and computationally simple tool for multi-table analyses, able to handle and explain high dimensional, large, complex data typical of network neuroscience</w:t>
+      </w:r>
+      <w:r>
+        <w:rPr>
+          <w:rFonts w:ascii="Times New Roman" w:hAnsi="Times New Roman" w:cs="Times New Roman"/>
+          <w:sz w:val="24"/>
+          <w:szCs w:val="24"/>
+          <w:lang w:val="en-CA"/>
+        </w:rPr>
+        <w:t xml:space="preserve"> research. </w:t>
       </w:r>
       <w:r>
         <w:rPr>
@@ -1652,87 +1292,7 @@
           <w:highlight w:val="yellow"/>
           <w:lang w:val="en-CA"/>
         </w:rPr>
-        <w:t>R markdown/html file</w:t>
-      </w:r>
-      <w:r>
-        <w:rPr>
-          <w:rFonts w:ascii="Times New Roman" w:hAnsi="Times New Roman" w:cs="Times New Roman"/>
-          <w:sz w:val="24"/>
-          <w:szCs w:val="24"/>
-          <w:lang w:val="en-CA"/>
-        </w:rPr>
-        <w:t>.</w:t>
-      </w:r>
-    </w:p>
-    <w:p>
-      <w:pPr>
-        <w:spacing w:line="240" w:lineRule="auto"/>
-        <w:jc w:val="both"/>
-        <w:rPr>
-          <w:rFonts w:ascii="Times New Roman" w:hAnsi="Times New Roman" w:cs="Times New Roman"/>
-          <w:sz w:val="24"/>
-          <w:szCs w:val="24"/>
-          <w:lang w:val="en-CA"/>
-        </w:rPr>
-      </w:pPr>
-    </w:p>
-    <w:p>
-      <w:pPr>
-        <w:spacing w:line="240" w:lineRule="auto"/>
-        <w:jc w:val="both"/>
-        <w:rPr>
-          <w:rFonts w:ascii="Times New Roman" w:hAnsi="Times New Roman" w:cs="Times New Roman"/>
-          <w:sz w:val="24"/>
-          <w:szCs w:val="24"/>
-          <w:lang w:val="en-CA"/>
-        </w:rPr>
-      </w:pPr>
-      <w:r>
-        <w:rPr>
-          <w:rFonts w:ascii="Times New Roman" w:hAnsi="Times New Roman" w:cs="Times New Roman"/>
-          <w:sz w:val="24"/>
-          <w:szCs w:val="24"/>
-          <w:lang w:val="en-CA"/>
-        </w:rPr>
-        <w:t xml:space="preserve">While still in its early days, </w:t>
-      </w:r>
-      <w:proofErr w:type="spellStart"/>
-      <w:r>
-        <w:rPr>
-          <w:rFonts w:ascii="Times New Roman" w:hAnsi="Times New Roman" w:cs="Times New Roman"/>
-          <w:sz w:val="24"/>
-          <w:szCs w:val="24"/>
-          <w:lang w:val="en-CA"/>
-        </w:rPr>
-        <w:t>covSTATIS</w:t>
-      </w:r>
-      <w:proofErr w:type="spellEnd"/>
-      <w:r>
-        <w:rPr>
-          <w:rFonts w:ascii="Times New Roman" w:hAnsi="Times New Roman" w:cs="Times New Roman"/>
-          <w:sz w:val="24"/>
-          <w:szCs w:val="24"/>
-          <w:lang w:val="en-CA"/>
-        </w:rPr>
-        <w:t xml:space="preserve"> represents a theoretically and computationally simple tool for multi-table analyses, able to handle and explain high dimensional, large, complex data typical of network neuroscience</w:t>
-      </w:r>
-      <w:r>
-        <w:rPr>
-          <w:rFonts w:ascii="Times New Roman" w:hAnsi="Times New Roman" w:cs="Times New Roman"/>
-          <w:sz w:val="24"/>
-          <w:szCs w:val="24"/>
-          <w:lang w:val="en-CA"/>
-        </w:rPr>
-        <w:t xml:space="preserve"> research.</w:t>
-      </w:r>
-      <w:r>
-        <w:rPr>
-          <w:rFonts w:ascii="Times New Roman" w:hAnsi="Times New Roman" w:cs="Times New Roman"/>
-          <w:sz w:val="24"/>
-          <w:szCs w:val="24"/>
-          <w:lang w:val="en-CA"/>
-        </w:rPr>
-        <w:t xml:space="preserve"> </w:t>
+        <w:t>&lt;add current developments</w:t>
       </w:r>
       <w:r>
         <w:rPr>
@@ -1742,37 +1302,7 @@
           <w:highlight w:val="yellow"/>
           <w:lang w:val="en-CA"/>
         </w:rPr>
-        <w:t>&lt;add current developments</w:t>
-      </w:r>
-      <w:r>
-        <w:rPr>
-          <w:rFonts w:ascii="Times New Roman" w:hAnsi="Times New Roman" w:cs="Times New Roman"/>
-          <w:sz w:val="24"/>
-          <w:szCs w:val="24"/>
-          <w:highlight w:val="yellow"/>
-          <w:lang w:val="en-CA"/>
-        </w:rPr>
-        <w:t xml:space="preserve"> - </w:t>
-      </w:r>
-      <w:r>
-        <w:rPr>
-          <w:rFonts w:ascii="Times New Roman" w:hAnsi="Times New Roman" w:cs="Times New Roman"/>
-          <w:sz w:val="24"/>
-          <w:szCs w:val="24"/>
-          <w:highlight w:val="yellow"/>
-          <w:lang w:val="en-CA"/>
-        </w:rPr>
-        <w:t>discriminant, inferences (k1, kk Derek), spare STATIS</w:t>
-      </w:r>
-      <w:r>
-        <w:rPr>
-          <w:rFonts w:ascii="Times New Roman" w:hAnsi="Times New Roman" w:cs="Times New Roman"/>
-          <w:sz w:val="24"/>
-          <w:szCs w:val="24"/>
-          <w:highlight w:val="yellow"/>
-          <w:lang w:val="en-CA"/>
-        </w:rPr>
-        <w:t xml:space="preserve"> -</w:t>
+        <w:t xml:space="preserve"> - discriminant, inferences (k1, kk Derek), spare STATIS -</w:t>
       </w:r>
       <w:r>
         <w:rPr>
@@ -1837,7 +1367,7 @@
                     <pic:cNvPicPr preferRelativeResize="0"/>
                   </pic:nvPicPr>
                   <pic:blipFill>
-                    <a:blip r:embed="rId6"/>
+                    <a:blip r:embed="rId7"/>
                     <a:srcRect/>
                     <a:stretch>
                       <a:fillRect/>
@@ -1922,7 +1452,7 @@
                     <pic:cNvPicPr/>
                   </pic:nvPicPr>
                   <pic:blipFill>
-                    <a:blip r:embed="rId7" cstate="print">
+                    <a:blip r:embed="rId8" cstate="print">
                       <a:extLst>
                         <a:ext uri="{28A0092B-C50C-407E-A947-70E740481C1C}">
                           <a14:useLocalDpi xmlns:a14="http://schemas.microsoft.com/office/drawing/2010/main" val="0"/>
@@ -2222,7 +1752,6 @@
         </w:rPr>
         <w:t xml:space="preserve">, the </w:t>
       </w:r>
-      <w:proofErr w:type="spellStart"/>
       <w:r>
         <w:rPr>
           <w:rFonts w:ascii="Times New Roman" w:hAnsi="Times New Roman" w:cs="Times New Roman"/>
@@ -2240,19 +1769,8 @@
           <w:szCs w:val="24"/>
           <w:lang w:val="en-CA"/>
         </w:rPr>
-        <w:t>th</w:t>
-      </w:r>
-      <w:proofErr w:type="spellEnd"/>
-      <w:r>
-        <w:rPr>
-          <w:rFonts w:ascii="Times New Roman" w:hAnsi="Times New Roman" w:cs="Times New Roman"/>
-          <w:sz w:val="24"/>
-          <w:szCs w:val="24"/>
-          <w:lang w:val="en-CA"/>
-        </w:rPr>
-        <w:t xml:space="preserve"> column is denoted by </w:t>
-      </w:r>
-      <w:proofErr w:type="spellStart"/>
+        <w:t xml:space="preserve">th column is denoted by </w:t>
+      </w:r>
       <w:r>
         <w:rPr>
           <w:rFonts w:ascii="Times New Roman" w:hAnsi="Times New Roman" w:cs="Times New Roman"/>
@@ -2274,7 +1792,6 @@
         </w:rPr>
         <w:t>j</w:t>
       </w:r>
-      <w:proofErr w:type="spellEnd"/>
       <w:r>
         <w:rPr>
           <w:rFonts w:ascii="Times New Roman" w:hAnsi="Times New Roman" w:cs="Times New Roman"/>
@@ -2303,7 +1820,6 @@
         </w:rPr>
         <w:t xml:space="preserve">th row and the </w:t>
       </w:r>
-      <w:proofErr w:type="spellStart"/>
       <w:r>
         <w:rPr>
           <w:rFonts w:ascii="Times New Roman" w:hAnsi="Times New Roman" w:cs="Times New Roman"/>
@@ -2321,17 +1837,7 @@
           <w:szCs w:val="24"/>
           <w:lang w:val="en-CA"/>
         </w:rPr>
-        <w:t>th</w:t>
-      </w:r>
-      <w:proofErr w:type="spellEnd"/>
-      <w:r>
-        <w:rPr>
-          <w:rFonts w:ascii="Times New Roman" w:hAnsi="Times New Roman" w:cs="Times New Roman"/>
-          <w:sz w:val="24"/>
-          <w:szCs w:val="24"/>
-          <w:lang w:val="en-CA"/>
-        </w:rPr>
-        <w:t xml:space="preserve"> column is denoted by x</w:t>
+        <w:t>th column is denoted by x</w:t>
       </w:r>
       <w:r>
         <w:rPr>
@@ -2568,7 +2074,6 @@
           <w:lang w:val="en-CA"/>
         </w:rPr>
       </w:pPr>
-      <w:proofErr w:type="spellStart"/>
       <w:r>
         <w:rPr>
           <w:rFonts w:ascii="Times New Roman" w:hAnsi="Times New Roman" w:cs="Times New Roman"/>
@@ -2579,46 +2084,25 @@
         </w:rPr>
         <w:t>covSTATIS</w:t>
       </w:r>
-      <w:proofErr w:type="spellEnd"/>
-    </w:p>
-    <w:p>
-      <w:pPr>
-        <w:spacing w:line="240" w:lineRule="auto"/>
-        <w:rPr>
-          <w:rFonts w:ascii="Times New Roman" w:hAnsi="Times New Roman" w:cs="Times New Roman"/>
-          <w:sz w:val="24"/>
-          <w:szCs w:val="24"/>
-          <w:lang w:val="en-CA"/>
-        </w:rPr>
-      </w:pPr>
-      <w:r>
-        <w:rPr>
-          <w:rFonts w:ascii="Times New Roman" w:hAnsi="Times New Roman" w:cs="Times New Roman"/>
-          <w:sz w:val="24"/>
-          <w:szCs w:val="24"/>
-          <w:lang w:val="en-CA"/>
-        </w:rPr>
-        <w:t xml:space="preserve">To generate the compromise space that best represents the common patterns across all data tables (e.g., correlation/covariance matrices), </w:t>
-      </w:r>
-      <w:proofErr w:type="spellStart"/>
-      <w:r>
-        <w:rPr>
-          <w:rFonts w:ascii="Times New Roman" w:hAnsi="Times New Roman" w:cs="Times New Roman"/>
-          <w:sz w:val="24"/>
-          <w:szCs w:val="24"/>
-          <w:lang w:val="en-CA"/>
-        </w:rPr>
-        <w:t>covSTATIS</w:t>
-      </w:r>
-      <w:proofErr w:type="spellEnd"/>
-      <w:r>
-        <w:rPr>
-          <w:rFonts w:ascii="Times New Roman" w:hAnsi="Times New Roman" w:cs="Times New Roman"/>
-          <w:sz w:val="24"/>
-          <w:szCs w:val="24"/>
-          <w:lang w:val="en-CA"/>
-        </w:rPr>
-        <w:t xml:space="preserve"> first derives weights from a  pairwise similarity matrix, called the R</w:t>
+    </w:p>
+    <w:p>
+      <w:pPr>
+        <w:spacing w:line="240" w:lineRule="auto"/>
+        <w:rPr>
+          <w:rFonts w:ascii="Times New Roman" w:hAnsi="Times New Roman" w:cs="Times New Roman"/>
+          <w:sz w:val="24"/>
+          <w:szCs w:val="24"/>
+          <w:lang w:val="en-CA"/>
+        </w:rPr>
+      </w:pPr>
+      <w:r>
+        <w:rPr>
+          <w:rFonts w:ascii="Times New Roman" w:hAnsi="Times New Roman" w:cs="Times New Roman"/>
+          <w:sz w:val="24"/>
+          <w:szCs w:val="24"/>
+          <w:lang w:val="en-CA"/>
+        </w:rPr>
+        <w:t>To generate the compromise space that best represents the common patterns across all data tables (e.g., correlation/covariance matrices), covSTATIS first derives weights from a  pairwise similarity matrix, called the R</w:t>
       </w:r>
       <w:r>
         <w:rPr>
@@ -2783,9 +2267,17 @@
           <w:szCs w:val="24"/>
           <w:lang w:val="en-CA"/>
         </w:rPr>
-        <w:t xml:space="preserve"> </w:t>
-      </w:r>
-      <w:proofErr w:type="spellStart"/>
+        <w:t xml:space="preserve"> i</w:t>
+      </w:r>
+      <w:r>
+        <w:rPr>
+          <w:rFonts w:ascii="Times New Roman" w:hAnsi="Times New Roman" w:cs="Times New Roman"/>
+          <w:sz w:val="24"/>
+          <w:szCs w:val="24"/>
+          <w:lang w:val="en-CA"/>
+        </w:rPr>
+        <w:t xml:space="preserve"> and </w:t>
+      </w:r>
       <w:r>
         <w:rPr>
           <w:rFonts w:ascii="Times New Roman" w:hAnsi="Times New Roman" w:cs="Times New Roman"/>
@@ -2794,39 +2286,7 @@
           <w:szCs w:val="24"/>
           <w:lang w:val="en-CA"/>
         </w:rPr>
-        <w:t>i</w:t>
-      </w:r>
-      <w:proofErr w:type="spellEnd"/>
-      <w:r>
-        <w:rPr>
-          <w:rFonts w:ascii="Times New Roman" w:hAnsi="Times New Roman" w:cs="Times New Roman"/>
-          <w:sz w:val="24"/>
-          <w:szCs w:val="24"/>
-          <w:lang w:val="en-CA"/>
-        </w:rPr>
-        <w:t xml:space="preserve"> and </w:t>
-      </w:r>
-      <w:proofErr w:type="spellStart"/>
-      <w:r>
-        <w:rPr>
-          <w:rFonts w:ascii="Times New Roman" w:hAnsi="Times New Roman" w:cs="Times New Roman"/>
-          <w:i/>
-          <w:sz w:val="24"/>
-          <w:szCs w:val="24"/>
-          <w:lang w:val="en-CA"/>
-        </w:rPr>
-        <w:t>i</w:t>
-      </w:r>
-      <w:proofErr w:type="spellEnd"/>
-      <w:r>
-        <w:rPr>
-          <w:rFonts w:ascii="Times New Roman" w:hAnsi="Times New Roman" w:cs="Times New Roman"/>
-          <w:i/>
-          <w:sz w:val="24"/>
-          <w:szCs w:val="24"/>
-          <w:lang w:val="en-CA"/>
-        </w:rPr>
-        <w:t>’</w:t>
+        <w:t>i’</w:t>
       </w:r>
       <w:r>
         <w:rPr>
@@ -4109,17 +3569,7 @@
           <w:szCs w:val="24"/>
           <w:lang w:val="en-CA"/>
         </w:rPr>
-        <w:t xml:space="preserve">, where </w:t>
-      </w:r>
-      <w:proofErr w:type="spellStart"/>
-      <w:r>
-        <w:rPr>
-          <w:rFonts w:ascii="Times New Roman" w:hAnsi="Times New Roman" w:cs="Times New Roman"/>
-          <w:sz w:val="24"/>
-          <w:szCs w:val="24"/>
-          <w:lang w:val="en-CA"/>
-        </w:rPr>
-        <w:t>c</w:t>
+        <w:t>, where c</w:t>
       </w:r>
       <w:r>
         <w:rPr>
@@ -4151,19 +3601,7 @@
           <w:vertAlign w:val="subscript"/>
           <w:lang w:val="en-CA"/>
         </w:rPr>
-        <w:t>i</w:t>
-      </w:r>
-      <w:proofErr w:type="spellEnd"/>
-      <w:r>
-        <w:rPr>
-          <w:rFonts w:ascii="Times New Roman" w:hAnsi="Times New Roman" w:cs="Times New Roman"/>
-          <w:i/>
-          <w:sz w:val="24"/>
-          <w:szCs w:val="24"/>
-          <w:vertAlign w:val="subscript"/>
-          <w:lang w:val="en-CA"/>
-        </w:rPr>
-        <w:t>’</w:t>
+        <w:t>i’</w:t>
       </w:r>
       <w:r>
         <w:rPr>
@@ -5014,7 +4452,6 @@
         </w:rPr>
         <w:t>β</w:t>
       </w:r>
-      <w:proofErr w:type="spellStart"/>
       <w:r>
         <w:rPr>
           <w:rFonts w:ascii="Times New Roman" w:hAnsi="Times New Roman" w:cs="Times New Roman"/>
@@ -5025,7 +4462,6 @@
         </w:rPr>
         <w:t>i</w:t>
       </w:r>
-      <w:proofErr w:type="spellEnd"/>
       <w:r>
         <w:rPr>
           <w:rFonts w:ascii="Times New Roman" w:hAnsi="Times New Roman" w:cs="Times New Roman"/>
@@ -5309,7 +4745,6 @@
         </w:rPr>
         <w:t xml:space="preserve"> is the </w:t>
       </w:r>
-      <w:proofErr w:type="spellStart"/>
       <w:r>
         <w:rPr>
           <w:rFonts w:ascii="Times New Roman" w:hAnsi="Times New Roman" w:cs="Times New Roman"/>
@@ -5330,7 +4765,6 @@
         </w:rPr>
         <w:t>th</w:t>
       </w:r>
-      <w:proofErr w:type="spellEnd"/>
       <w:r>
         <w:rPr>
           <w:rFonts w:ascii="Times New Roman" w:hAnsi="Times New Roman" w:cs="Times New Roman"/>
@@ -7109,20 +6543,8 @@
           <w:szCs w:val="28"/>
           <w:lang w:val="en-CA"/>
         </w:rPr>
-        <w:t xml:space="preserve">Future applications of </w:t>
-      </w:r>
-      <w:proofErr w:type="spellStart"/>
-      <w:r>
-        <w:rPr>
-          <w:rFonts w:ascii="Times New Roman" w:hAnsi="Times New Roman" w:cs="Times New Roman"/>
-          <w:b/>
-          <w:sz w:val="28"/>
-          <w:szCs w:val="28"/>
-          <w:lang w:val="en-CA"/>
-        </w:rPr>
-        <w:t>covSTATIS</w:t>
-      </w:r>
-      <w:proofErr w:type="spellEnd"/>
+        <w:t>Future applications of covSTATIS</w:t>
+      </w:r>
     </w:p>
     <w:p>
       <w:pPr>
@@ -7153,29 +6575,9 @@
           <w:szCs w:val="24"/>
           <w:lang w:val="en-CA"/>
         </w:rPr>
-        <w:t xml:space="preserve">citations </w:t>
-      </w:r>
-      <w:proofErr w:type="spellStart"/>
-      <w:r>
-        <w:rPr>
-          <w:rFonts w:ascii="Times New Roman" w:hAnsi="Times New Roman" w:cs="Times New Roman"/>
-          <w:sz w:val="24"/>
-          <w:szCs w:val="24"/>
-          <w:lang w:val="en-CA"/>
-        </w:rPr>
-        <w:t>impo</w:t>
-      </w:r>
-      <w:proofErr w:type="spellEnd"/>
-      <w:r>
-        <w:rPr>
-          <w:rFonts w:ascii="Times New Roman" w:hAnsi="Times New Roman" w:cs="Times New Roman"/>
-          <w:sz w:val="24"/>
-          <w:szCs w:val="24"/>
-          <w:lang w:val="en-CA"/>
-        </w:rPr>
-        <w:t xml:space="preserve"> here: </w:t>
-      </w:r>
-      <w:hyperlink r:id="rId8">
+        <w:t xml:space="preserve">citations impo here: </w:t>
+      </w:r>
+      <w:hyperlink r:id="rId9">
         <w:r>
           <w:rPr>
             <w:rFonts w:ascii="Times New Roman" w:hAnsi="Times New Roman" w:cs="Times New Roman"/>
@@ -7255,27 +6657,7 @@
           <w:szCs w:val="24"/>
           <w:lang w:val="en-CA"/>
         </w:rPr>
-        <w:t xml:space="preserve">such as generalized Procrustes methods, PARAFAC, Tucker’s three-way decomposition, </w:t>
-      </w:r>
-      <w:proofErr w:type="spellStart"/>
-      <w:r>
-        <w:rPr>
-          <w:rFonts w:ascii="Times New Roman" w:hAnsi="Times New Roman" w:cs="Times New Roman"/>
-          <w:sz w:val="24"/>
-          <w:szCs w:val="24"/>
-          <w:lang w:val="en-CA"/>
-        </w:rPr>
-        <w:t>Kroencker</w:t>
-      </w:r>
-      <w:proofErr w:type="spellEnd"/>
-      <w:r>
-        <w:rPr>
-          <w:rFonts w:ascii="Times New Roman" w:hAnsi="Times New Roman" w:cs="Times New Roman"/>
-          <w:sz w:val="24"/>
-          <w:szCs w:val="24"/>
-          <w:lang w:val="en-CA"/>
-        </w:rPr>
-        <w:t>-based methods, tensor decomposition, similarity network fusion analysis (CITE),</w:t>
+        <w:t>such as generalized Procrustes methods, PARAFAC, Tucker’s three-way decomposition, Kroencker-based methods, tensor decomposition, similarity network fusion analysis (CITE),</w:t>
       </w:r>
     </w:p>
     <w:p>
@@ -7310,10 +6692,13 @@
           <w:szCs w:val="24"/>
           <w:lang w:val="en-CA"/>
         </w:rPr>
-        <w:t xml:space="preserve">[1 paragraph on Applications of STATIS, Ju-Chi review + our applications in neuroimaging basically use cases] - </w:t>
-      </w:r>
-      <w:proofErr w:type="spellStart"/>
-      <w:r>
+        <w:t>[1 paragraph on Applications of STATIS, Ju-Chi review + our applications in neuroimaging basically use cases] - Giu still</w:t>
+      </w:r>
+    </w:p>
+    <w:p>
+      <w:pPr>
+        <w:spacing w:line="240" w:lineRule="auto"/>
+        <w:jc w:val="both"/>
         <w:rPr>
           <w:rFonts w:ascii="Times New Roman" w:hAnsi="Times New Roman" w:cs="Times New Roman"/>
           <w:color w:val="6AA84F"/>
@@ -7321,18 +6706,27 @@
           <w:szCs w:val="24"/>
           <w:lang w:val="en-CA"/>
         </w:rPr>
-        <w:t>Giu</w:t>
-      </w:r>
-      <w:proofErr w:type="spellEnd"/>
-      <w:r>
+      </w:pPr>
+    </w:p>
+    <w:p>
+      <w:pPr>
+        <w:spacing w:line="240" w:lineRule="auto"/>
+        <w:jc w:val="both"/>
         <w:rPr>
           <w:rFonts w:ascii="Times New Roman" w:hAnsi="Times New Roman" w:cs="Times New Roman"/>
           <w:color w:val="6AA84F"/>
           <w:sz w:val="24"/>
           <w:szCs w:val="24"/>
-          <w:lang w:val="en-CA"/>
-        </w:rPr>
-        <w:t xml:space="preserve"> still</w:t>
+        </w:rPr>
+      </w:pPr>
+      <w:r>
+        <w:rPr>
+          <w:rFonts w:ascii="Times New Roman" w:hAnsi="Times New Roman" w:cs="Times New Roman"/>
+          <w:color w:val="6AA84F"/>
+          <w:sz w:val="24"/>
+          <w:szCs w:val="24"/>
+        </w:rPr>
+        <w:t>[Math] - Ju-Chi</w:t>
       </w:r>
     </w:p>
     <w:p>
@@ -7344,9 +6738,17 @@
           <w:color w:val="6AA84F"/>
           <w:sz w:val="24"/>
           <w:szCs w:val="24"/>
-          <w:lang w:val="en-CA"/>
-        </w:rPr>
-      </w:pPr>
+        </w:rPr>
+      </w:pPr>
+      <w:r>
+        <w:rPr>
+          <w:rFonts w:ascii="Times New Roman" w:hAnsi="Times New Roman" w:cs="Times New Roman"/>
+          <w:color w:val="6AA84F"/>
+          <w:sz w:val="24"/>
+          <w:szCs w:val="24"/>
+        </w:rPr>
+        <w:t>[Software demo] - Jenny</w:t>
+      </w:r>
     </w:p>
     <w:p>
       <w:pPr>
@@ -7359,124 +6761,40 @@
           <w:szCs w:val="24"/>
         </w:rPr>
       </w:pPr>
-      <w:r>
+    </w:p>
+    <w:p>
+      <w:pPr>
+        <w:spacing w:line="240" w:lineRule="auto"/>
+        <w:jc w:val="both"/>
         <w:rPr>
           <w:rFonts w:ascii="Times New Roman" w:hAnsi="Times New Roman" w:cs="Times New Roman"/>
           <w:color w:val="6AA84F"/>
           <w:sz w:val="24"/>
           <w:szCs w:val="24"/>
         </w:rPr>
-        <w:t xml:space="preserve">[Math] - </w:t>
-      </w:r>
-      <w:proofErr w:type="spellStart"/>
-      <w:r>
+      </w:pPr>
+    </w:p>
+    <w:p>
+      <w:pPr>
+        <w:spacing w:line="240" w:lineRule="auto"/>
+        <w:jc w:val="both"/>
         <w:rPr>
           <w:rFonts w:ascii="Times New Roman" w:hAnsi="Times New Roman" w:cs="Times New Roman"/>
           <w:color w:val="6AA84F"/>
           <w:sz w:val="24"/>
           <w:szCs w:val="24"/>
-        </w:rPr>
-        <w:t>Ju</w:t>
-      </w:r>
-      <w:proofErr w:type="spellEnd"/>
+          <w:lang w:val="en-CA"/>
+        </w:rPr>
+      </w:pPr>
       <w:r>
         <w:rPr>
           <w:rFonts w:ascii="Times New Roman" w:hAnsi="Times New Roman" w:cs="Times New Roman"/>
           <w:color w:val="6AA84F"/>
           <w:sz w:val="24"/>
           <w:szCs w:val="24"/>
-        </w:rPr>
-        <w:t>-Chi</w:t>
-      </w:r>
-    </w:p>
-    <w:p>
-      <w:pPr>
-        <w:spacing w:line="240" w:lineRule="auto"/>
-        <w:jc w:val="both"/>
-        <w:rPr>
-          <w:rFonts w:ascii="Times New Roman" w:hAnsi="Times New Roman" w:cs="Times New Roman"/>
-          <w:color w:val="6AA84F"/>
-          <w:sz w:val="24"/>
-          <w:szCs w:val="24"/>
-        </w:rPr>
-      </w:pPr>
-      <w:r>
-        <w:rPr>
-          <w:rFonts w:ascii="Times New Roman" w:hAnsi="Times New Roman" w:cs="Times New Roman"/>
-          <w:color w:val="6AA84F"/>
-          <w:sz w:val="24"/>
-          <w:szCs w:val="24"/>
-        </w:rPr>
-        <w:t>[Software demo] - Jenny</w:t>
-      </w:r>
-    </w:p>
-    <w:p>
-      <w:pPr>
-        <w:spacing w:line="240" w:lineRule="auto"/>
-        <w:jc w:val="both"/>
-        <w:rPr>
-          <w:rFonts w:ascii="Times New Roman" w:hAnsi="Times New Roman" w:cs="Times New Roman"/>
-          <w:color w:val="6AA84F"/>
-          <w:sz w:val="24"/>
-          <w:szCs w:val="24"/>
-        </w:rPr>
-      </w:pPr>
-    </w:p>
-    <w:p>
-      <w:pPr>
-        <w:spacing w:line="240" w:lineRule="auto"/>
-        <w:jc w:val="both"/>
-        <w:rPr>
-          <w:rFonts w:ascii="Times New Roman" w:hAnsi="Times New Roman" w:cs="Times New Roman"/>
-          <w:color w:val="6AA84F"/>
-          <w:sz w:val="24"/>
-          <w:szCs w:val="24"/>
-        </w:rPr>
-      </w:pPr>
-    </w:p>
-    <w:p>
-      <w:pPr>
-        <w:spacing w:line="240" w:lineRule="auto"/>
-        <w:jc w:val="both"/>
-        <w:rPr>
-          <w:rFonts w:ascii="Times New Roman" w:hAnsi="Times New Roman" w:cs="Times New Roman"/>
-          <w:color w:val="6AA84F"/>
-          <w:sz w:val="24"/>
-          <w:szCs w:val="24"/>
-          <w:lang w:val="en-CA"/>
-        </w:rPr>
-      </w:pPr>
-      <w:r>
-        <w:rPr>
-          <w:rFonts w:ascii="Times New Roman" w:hAnsi="Times New Roman" w:cs="Times New Roman"/>
-          <w:color w:val="6AA84F"/>
-          <w:sz w:val="24"/>
-          <w:szCs w:val="24"/>
-          <w:lang w:val="en-CA"/>
-        </w:rPr>
-        <w:t xml:space="preserve">[discussion &amp; future applications] - </w:t>
-      </w:r>
-      <w:proofErr w:type="spellStart"/>
-      <w:r>
-        <w:rPr>
-          <w:rFonts w:ascii="Times New Roman" w:hAnsi="Times New Roman" w:cs="Times New Roman"/>
-          <w:color w:val="6AA84F"/>
-          <w:sz w:val="24"/>
-          <w:szCs w:val="24"/>
-          <w:lang w:val="en-CA"/>
-        </w:rPr>
-        <w:t>Giu</w:t>
-      </w:r>
-      <w:proofErr w:type="spellEnd"/>
-      <w:r>
-        <w:rPr>
-          <w:rFonts w:ascii="Times New Roman" w:hAnsi="Times New Roman" w:cs="Times New Roman"/>
-          <w:color w:val="6AA84F"/>
-          <w:sz w:val="24"/>
-          <w:szCs w:val="24"/>
-          <w:lang w:val="en-CA"/>
-        </w:rPr>
-        <w:t xml:space="preserve"> and Ju-Chi (we can use it to integrate across brain and behavior too - Sarah’s paper)</w:t>
+          <w:lang w:val="en-CA"/>
+        </w:rPr>
+        <w:t>[discussion &amp; future applications] - Giu and Ju-Chi (we can use it to integrate across brain and behavior too - Sarah’s paper)</w:t>
       </w:r>
     </w:p>
     <w:p>
@@ -7561,39 +6879,39 @@
           <w:lang w:val="en-CA"/>
         </w:rPr>
         <w:lastRenderedPageBreak/>
-        <w:t>temporal patterns sliding window/</w:t>
-      </w:r>
-      <w:proofErr w:type="spellStart"/>
-      <w:r>
+        <w:t>temporal patterns sliding window/rs dynamic connectivity</w:t>
+      </w:r>
+    </w:p>
+    <w:p>
+      <w:pPr>
+        <w:spacing w:line="240" w:lineRule="auto"/>
         <w:rPr>
           <w:rFonts w:ascii="Times New Roman" w:hAnsi="Times New Roman" w:cs="Times New Roman"/>
           <w:sz w:val="26"/>
           <w:szCs w:val="26"/>
           <w:lang w:val="en-CA"/>
         </w:rPr>
-        <w:t>rs</w:t>
-      </w:r>
-      <w:proofErr w:type="spellEnd"/>
-      <w:r>
+      </w:pPr>
+    </w:p>
+    <w:p>
+      <w:pPr>
+        <w:spacing w:line="240" w:lineRule="auto"/>
         <w:rPr>
           <w:rFonts w:ascii="Times New Roman" w:hAnsi="Times New Roman" w:cs="Times New Roman"/>
           <w:sz w:val="26"/>
           <w:szCs w:val="26"/>
           <w:lang w:val="en-CA"/>
         </w:rPr>
-        <w:t xml:space="preserve"> dynamic connectivity</w:t>
-      </w:r>
-    </w:p>
-    <w:p>
-      <w:pPr>
-        <w:spacing w:line="240" w:lineRule="auto"/>
+      </w:pPr>
+      <w:r>
         <w:rPr>
           <w:rFonts w:ascii="Times New Roman" w:hAnsi="Times New Roman" w:cs="Times New Roman"/>
           <w:sz w:val="26"/>
           <w:szCs w:val="26"/>
           <w:lang w:val="en-CA"/>
         </w:rPr>
-      </w:pPr>
+        <w:t xml:space="preserve">start with Asian Noodles </w:t>
+      </w:r>
     </w:p>
     <w:p>
       <w:pPr>
@@ -7612,7 +6930,7 @@
           <w:szCs w:val="26"/>
           <w:lang w:val="en-CA"/>
         </w:rPr>
-        <w:t xml:space="preserve">start with Asian Noodles </w:t>
+        <w:t>then neuroimaging data</w:t>
       </w:r>
     </w:p>
     <w:p>
@@ -7625,30 +6943,31 @@
           <w:lang w:val="en-CA"/>
         </w:rPr>
       </w:pPr>
-      <w:r>
-        <w:rPr>
-          <w:rFonts w:ascii="Times New Roman" w:hAnsi="Times New Roman" w:cs="Times New Roman"/>
+    </w:p>
+    <w:p>
+      <w:pPr>
+        <w:spacing w:line="240" w:lineRule="auto"/>
+        <w:rPr>
+          <w:rFonts w:ascii="Times New Roman" w:hAnsi="Times New Roman" w:cs="Times New Roman"/>
+          <w:b/>
           <w:sz w:val="26"/>
           <w:szCs w:val="26"/>
           <w:lang w:val="en-CA"/>
         </w:rPr>
-        <w:t>then neuroimaging data</w:t>
-      </w:r>
-    </w:p>
-    <w:p>
-      <w:pPr>
-        <w:spacing w:line="240" w:lineRule="auto"/>
-        <w:rPr>
-          <w:rFonts w:ascii="Times New Roman" w:hAnsi="Times New Roman" w:cs="Times New Roman"/>
+      </w:pPr>
+    </w:p>
+    <w:p>
+      <w:pPr>
+        <w:spacing w:line="240" w:lineRule="auto"/>
+        <w:rPr>
+          <w:rFonts w:ascii="Times New Roman" w:hAnsi="Times New Roman" w:cs="Times New Roman"/>
+          <w:b/>
           <w:sz w:val="26"/>
           <w:szCs w:val="26"/>
           <w:lang w:val="en-CA"/>
         </w:rPr>
       </w:pPr>
-    </w:p>
-    <w:p>
-      <w:pPr>
-        <w:spacing w:line="240" w:lineRule="auto"/>
+      <w:r>
         <w:rPr>
           <w:rFonts w:ascii="Times New Roman" w:hAnsi="Times New Roman" w:cs="Times New Roman"/>
           <w:b/>
@@ -7656,52 +6975,9 @@
           <w:szCs w:val="26"/>
           <w:lang w:val="en-CA"/>
         </w:rPr>
-      </w:pPr>
-    </w:p>
-    <w:p>
-      <w:pPr>
-        <w:spacing w:line="240" w:lineRule="auto"/>
-        <w:rPr>
-          <w:rFonts w:ascii="Times New Roman" w:hAnsi="Times New Roman" w:cs="Times New Roman"/>
-          <w:b/>
-          <w:sz w:val="26"/>
-          <w:szCs w:val="26"/>
-          <w:lang w:val="en-CA"/>
-        </w:rPr>
-      </w:pPr>
-      <w:r>
-        <w:rPr>
-          <w:rFonts w:ascii="Times New Roman" w:hAnsi="Times New Roman" w:cs="Times New Roman"/>
-          <w:b/>
-          <w:sz w:val="26"/>
-          <w:szCs w:val="26"/>
-          <w:lang w:val="en-CA"/>
-        </w:rPr>
-        <w:t xml:space="preserve">JR/DB </w:t>
-      </w:r>
-      <w:proofErr w:type="spellStart"/>
-      <w:r>
-        <w:rPr>
-          <w:rFonts w:ascii="Times New Roman" w:hAnsi="Times New Roman" w:cs="Times New Roman"/>
-          <w:b/>
-          <w:sz w:val="26"/>
-          <w:szCs w:val="26"/>
-          <w:lang w:val="en-CA"/>
-        </w:rPr>
-        <w:t>ms</w:t>
-      </w:r>
-      <w:proofErr w:type="spellEnd"/>
-      <w:r>
-        <w:rPr>
-          <w:rFonts w:ascii="Times New Roman" w:hAnsi="Times New Roman" w:cs="Times New Roman"/>
-          <w:b/>
-          <w:sz w:val="26"/>
-          <w:szCs w:val="26"/>
-          <w:lang w:val="en-CA"/>
-        </w:rPr>
-        <w:t xml:space="preserve">: </w:t>
-      </w:r>
-      <w:hyperlink r:id="rId9">
+        <w:t xml:space="preserve">JR/DB ms: </w:t>
+      </w:r>
+      <w:hyperlink r:id="rId10">
         <w:r>
           <w:rPr>
             <w:rFonts w:ascii="Times New Roman" w:hAnsi="Times New Roman" w:cs="Times New Roman"/>
@@ -7725,7 +7001,7 @@
         </w:rPr>
         <w:t xml:space="preserve"> + repo: </w:t>
       </w:r>
-      <w:hyperlink r:id="rId10">
+      <w:hyperlink r:id="rId11">
         <w:r>
           <w:rPr>
             <w:rFonts w:ascii="Times New Roman" w:hAnsi="Times New Roman" w:cs="Times New Roman"/>
@@ -7793,29 +7069,7 @@
           <w:szCs w:val="26"/>
           <w:lang w:val="en-CA"/>
         </w:rPr>
-        <w:t xml:space="preserve">STATIS = </w:t>
-      </w:r>
-      <w:proofErr w:type="spellStart"/>
-      <w:r>
-        <w:rPr>
-          <w:rFonts w:ascii="Times New Roman" w:hAnsi="Times New Roman" w:cs="Times New Roman"/>
-          <w:b/>
-          <w:sz w:val="26"/>
-          <w:szCs w:val="26"/>
-          <w:lang w:val="en-CA"/>
-        </w:rPr>
-        <w:t>multitable</w:t>
-      </w:r>
-      <w:proofErr w:type="spellEnd"/>
-      <w:r>
-        <w:rPr>
-          <w:rFonts w:ascii="Times New Roman" w:hAnsi="Times New Roman" w:cs="Times New Roman"/>
-          <w:b/>
-          <w:sz w:val="26"/>
-          <w:szCs w:val="26"/>
-          <w:lang w:val="en-CA"/>
-        </w:rPr>
-        <w:t xml:space="preserve"> MDS</w:t>
+        <w:t>STATIS = multitable MDS</w:t>
       </w:r>
     </w:p>
     <w:p>
@@ -8026,23 +7280,13 @@
           <w:b/>
         </w:rPr>
       </w:pPr>
-      <w:proofErr w:type="spellStart"/>
       <w:r>
         <w:rPr>
           <w:rFonts w:ascii="Times New Roman" w:eastAsia="Calibri" w:hAnsi="Times New Roman" w:cs="Times New Roman"/>
           <w:b/>
           <w:shd w:val="clear" w:color="auto" w:fill="92D050"/>
         </w:rPr>
-        <w:t>Normalized</w:t>
-      </w:r>
-      <w:proofErr w:type="spellEnd"/>
-      <w:r>
-        <w:rPr>
-          <w:rFonts w:ascii="Times New Roman" w:eastAsia="Calibri" w:hAnsi="Times New Roman" w:cs="Times New Roman"/>
-          <w:b/>
-          <w:shd w:val="clear" w:color="auto" w:fill="92D050"/>
-        </w:rPr>
-        <w:t xml:space="preserve"> by the first eigenvalue</w:t>
+        <w:t>Normalized by the first eigenvalue</w:t>
       </w:r>
     </w:p>
     <w:p>
@@ -8101,21 +7345,12 @@
           <w:b/>
         </w:rPr>
       </w:pPr>
-      <w:proofErr w:type="spellStart"/>
-      <w:r>
-        <w:rPr>
-          <w:rFonts w:ascii="Times New Roman" w:eastAsia="Calibri" w:hAnsi="Times New Roman" w:cs="Times New Roman"/>
-          <w:b/>
-        </w:rPr>
-        <w:t>Results</w:t>
-      </w:r>
-      <w:proofErr w:type="spellEnd"/>
-      <w:r>
-        <w:rPr>
-          <w:rFonts w:ascii="Times New Roman" w:eastAsia="Calibri" w:hAnsi="Times New Roman" w:cs="Times New Roman"/>
-          <w:b/>
-        </w:rPr>
-        <w:t>:</w:t>
+      <w:r>
+        <w:rPr>
+          <w:rFonts w:ascii="Times New Roman" w:eastAsia="Calibri" w:hAnsi="Times New Roman" w:cs="Times New Roman"/>
+          <w:b/>
+        </w:rPr>
+        <w:t>Results:</w:t>
       </w:r>
     </w:p>
     <w:p>
@@ -8225,25 +7460,7 @@
           <w:b/>
           <w:lang w:val="en-CA"/>
         </w:rPr>
-        <w:t xml:space="preserve">There is a cross-participant commonality in the neural signature at the level of semantic </w:t>
-      </w:r>
-      <w:proofErr w:type="spellStart"/>
-      <w:r>
-        <w:rPr>
-          <w:rFonts w:ascii="Times New Roman" w:eastAsia="Calibri" w:hAnsi="Times New Roman" w:cs="Times New Roman"/>
-          <w:b/>
-          <w:lang w:val="en-CA"/>
-        </w:rPr>
-        <w:t>propery</w:t>
-      </w:r>
-      <w:proofErr w:type="spellEnd"/>
-      <w:r>
-        <w:rPr>
-          <w:rFonts w:ascii="Times New Roman" w:eastAsia="Calibri" w:hAnsi="Times New Roman" w:cs="Times New Roman"/>
-          <w:b/>
-          <w:lang w:val="en-CA"/>
-        </w:rPr>
-        <w:t xml:space="preserve"> representation (and no just visual features).</w:t>
+        <w:t>There is a cross-participant commonality in the neural signature at the level of semantic propery representation (and no just visual features).</w:t>
       </w:r>
     </w:p>
     <w:p>
@@ -8259,7 +7476,6 @@
           <w:lang w:val="en-CA"/>
         </w:rPr>
       </w:pPr>
-      <w:proofErr w:type="spellStart"/>
       <w:r>
         <w:rPr>
           <w:rFonts w:ascii="Times New Roman" w:eastAsia="Calibri" w:hAnsi="Times New Roman" w:cs="Times New Roman"/>
@@ -8269,7 +7485,6 @@
         </w:rPr>
         <w:t>ChurChill</w:t>
       </w:r>
-      <w:proofErr w:type="spellEnd"/>
       <w:r>
         <w:rPr>
           <w:rFonts w:ascii="Times New Roman" w:eastAsia="Calibri" w:hAnsi="Times New Roman" w:cs="Times New Roman"/>
@@ -8324,25 +7539,7 @@
           <w:b/>
           <w:lang w:val="en-CA"/>
         </w:rPr>
-        <w:t xml:space="preserve">Use </w:t>
-      </w:r>
-      <w:proofErr w:type="spellStart"/>
-      <w:r>
-        <w:rPr>
-          <w:rFonts w:ascii="Times New Roman" w:eastAsia="Calibri" w:hAnsi="Times New Roman" w:cs="Times New Roman"/>
-          <w:b/>
-          <w:lang w:val="en-CA"/>
-        </w:rPr>
-        <w:t>DiSTATIS</w:t>
-      </w:r>
-      <w:proofErr w:type="spellEnd"/>
-      <w:r>
-        <w:rPr>
-          <w:rFonts w:ascii="Times New Roman" w:eastAsia="Calibri" w:hAnsi="Times New Roman" w:cs="Times New Roman"/>
-          <w:b/>
-          <w:lang w:val="en-CA"/>
-        </w:rPr>
-        <w:t xml:space="preserve"> to </w:t>
+        <w:t xml:space="preserve">Use DiSTATIS to </w:t>
       </w:r>
       <w:r>
         <w:rPr>
@@ -8442,25 +7639,7 @@
           <w:b/>
           <w:lang w:val="en-CA"/>
         </w:rPr>
-        <w:t xml:space="preserve">Choosing pipeline that maximize performance for each subject, with the </w:t>
-      </w:r>
-      <w:proofErr w:type="spellStart"/>
-      <w:r>
-        <w:rPr>
-          <w:rFonts w:ascii="Times New Roman" w:eastAsia="Calibri" w:hAnsi="Times New Roman" w:cs="Times New Roman"/>
-          <w:b/>
-          <w:lang w:val="en-CA"/>
-        </w:rPr>
-        <w:t>tradeoff</w:t>
-      </w:r>
-      <w:proofErr w:type="spellEnd"/>
-      <w:r>
-        <w:rPr>
-          <w:rFonts w:ascii="Times New Roman" w:eastAsia="Calibri" w:hAnsi="Times New Roman" w:cs="Times New Roman"/>
-          <w:b/>
-          <w:lang w:val="en-CA"/>
-        </w:rPr>
-        <w:t xml:space="preserve"> of between-subject heterogeneity</w:t>
+        <w:t>Choosing pipeline that maximize performance for each subject, with the tradeoff of between-subject heterogeneity</w:t>
       </w:r>
     </w:p>
     <w:p>
@@ -8544,25 +7723,7 @@
           <w:b/>
           <w:lang w:val="en-CA"/>
         </w:rPr>
-        <w:t xml:space="preserve"> of </w:t>
-      </w:r>
-      <w:proofErr w:type="spellStart"/>
-      <w:r>
-        <w:rPr>
-          <w:rFonts w:ascii="Times New Roman" w:eastAsia="Calibri" w:hAnsi="Times New Roman" w:cs="Times New Roman"/>
-          <w:b/>
-          <w:lang w:val="en-CA"/>
-        </w:rPr>
-        <w:t>rSPM</w:t>
-      </w:r>
-      <w:proofErr w:type="spellEnd"/>
-      <w:r>
-        <w:rPr>
-          <w:rFonts w:ascii="Times New Roman" w:eastAsia="Calibri" w:hAnsi="Times New Roman" w:cs="Times New Roman"/>
-          <w:b/>
-          <w:lang w:val="en-CA"/>
-        </w:rPr>
-        <w:t>(z) reproducibility between all possible pipeline.</w:t>
+        <w:t xml:space="preserve"> of rSPM(z) reproducibility between all possible pipeline.</w:t>
       </w:r>
     </w:p>
     <w:p>
@@ -8600,41 +7761,13 @@
           <w:lang w:val="en-CA"/>
         </w:rPr>
       </w:pPr>
-      <w:proofErr w:type="spellStart"/>
-      <w:r>
-        <w:rPr>
-          <w:rFonts w:ascii="Times New Roman" w:eastAsia="Calibri" w:hAnsi="Times New Roman" w:cs="Times New Roman"/>
-          <w:b/>
-          <w:lang w:val="en-CA"/>
-        </w:rPr>
-        <w:t>DiSTATIS</w:t>
-      </w:r>
-      <w:proofErr w:type="spellEnd"/>
-      <w:r>
-        <w:rPr>
-          <w:rFonts w:ascii="Times New Roman" w:eastAsia="Calibri" w:hAnsi="Times New Roman" w:cs="Times New Roman"/>
-          <w:b/>
-          <w:lang w:val="en-CA"/>
-        </w:rPr>
-        <w:t xml:space="preserve"> helps </w:t>
-      </w:r>
-      <w:proofErr w:type="spellStart"/>
-      <w:r>
-        <w:rPr>
-          <w:rFonts w:ascii="Times New Roman" w:eastAsia="Calibri" w:hAnsi="Times New Roman" w:cs="Times New Roman"/>
-          <w:b/>
-          <w:lang w:val="en-CA"/>
-        </w:rPr>
-        <w:t>downweight</w:t>
-      </w:r>
-      <w:proofErr w:type="spellEnd"/>
-      <w:r>
-        <w:rPr>
-          <w:rFonts w:ascii="Times New Roman" w:eastAsia="Calibri" w:hAnsi="Times New Roman" w:cs="Times New Roman"/>
-          <w:b/>
-          <w:lang w:val="en-CA"/>
-        </w:rPr>
-        <w:t xml:space="preserve"> outlier subjects, and extract the most common pattern of SPM similarity across subjects</w:t>
+      <w:r>
+        <w:rPr>
+          <w:rFonts w:ascii="Times New Roman" w:eastAsia="Calibri" w:hAnsi="Times New Roman" w:cs="Times New Roman"/>
+          <w:b/>
+          <w:lang w:val="en-CA"/>
+        </w:rPr>
+        <w:t>DiSTATIS helps downweight outlier subjects, and extract the most common pattern of SPM similarity across subjects</w:t>
       </w:r>
     </w:p>
     <w:p>
@@ -8650,23 +7783,13 @@
           <w:lang w:val="en-CA"/>
         </w:rPr>
       </w:pPr>
-      <w:proofErr w:type="spellStart"/>
-      <w:r>
-        <w:rPr>
-          <w:rFonts w:ascii="Times New Roman" w:eastAsia="Calibri" w:hAnsi="Times New Roman" w:cs="Times New Roman"/>
-          <w:b/>
-          <w:lang w:val="en-CA"/>
-        </w:rPr>
-        <w:t>Conslusion</w:t>
-      </w:r>
-      <w:proofErr w:type="spellEnd"/>
-      <w:r>
-        <w:rPr>
-          <w:rFonts w:ascii="Times New Roman" w:eastAsia="Calibri" w:hAnsi="Times New Roman" w:cs="Times New Roman"/>
-          <w:b/>
-          <w:lang w:val="en-CA"/>
-        </w:rPr>
-        <w:t>: (when pipeline is fixed)</w:t>
+      <w:r>
+        <w:rPr>
+          <w:rFonts w:ascii="Times New Roman" w:eastAsia="Calibri" w:hAnsi="Times New Roman" w:cs="Times New Roman"/>
+          <w:b/>
+          <w:lang w:val="en-CA"/>
+        </w:rPr>
+        <w:t>Conslusion: (when pipeline is fixed)</w:t>
       </w:r>
     </w:p>
     <w:p>
@@ -8732,25 +7855,7 @@
           <w:b/>
           <w:lang w:val="en-CA"/>
         </w:rPr>
-        <w:t xml:space="preserve">Along with detrending, PNC is important to optimize </w:t>
-      </w:r>
-      <w:proofErr w:type="spellStart"/>
-      <w:r>
-        <w:rPr>
-          <w:rFonts w:ascii="Times New Roman" w:eastAsia="Calibri" w:hAnsi="Times New Roman" w:cs="Times New Roman"/>
-          <w:b/>
-          <w:lang w:val="en-CA"/>
-        </w:rPr>
-        <w:t>permorfance</w:t>
-      </w:r>
-      <w:proofErr w:type="spellEnd"/>
-      <w:r>
-        <w:rPr>
-          <w:rFonts w:ascii="Times New Roman" w:eastAsia="Calibri" w:hAnsi="Times New Roman" w:cs="Times New Roman"/>
-          <w:b/>
-          <w:lang w:val="en-CA"/>
-        </w:rPr>
-        <w:t>.</w:t>
+        <w:t>Along with detrending, PNC is important to optimize permorfance.</w:t>
       </w:r>
     </w:p>
     <w:p>
@@ -8806,7 +7911,6 @@
           <w:b/>
         </w:rPr>
       </w:pPr>
-      <w:proofErr w:type="spellStart"/>
       <w:r>
         <w:rPr>
           <w:rFonts w:ascii="Times New Roman" w:eastAsia="Calibri" w:hAnsi="Times New Roman" w:cs="Times New Roman"/>
@@ -8815,7 +7919,6 @@
         </w:rPr>
         <w:t>ChurChill</w:t>
       </w:r>
-      <w:proofErr w:type="spellEnd"/>
       <w:r>
         <w:rPr>
           <w:rFonts w:ascii="Times New Roman" w:eastAsia="Calibri" w:hAnsi="Times New Roman" w:cs="Times New Roman"/>
@@ -8882,41 +7985,13 @@
           <w:lang w:val="en-CA"/>
         </w:rPr>
       </w:pPr>
-      <w:proofErr w:type="spellStart"/>
-      <w:r>
-        <w:rPr>
-          <w:rFonts w:ascii="Times New Roman" w:eastAsia="Calibri" w:hAnsi="Times New Roman" w:cs="Times New Roman"/>
-          <w:b/>
-          <w:lang w:val="en-CA"/>
-        </w:rPr>
-        <w:t>DiSTATIS</w:t>
-      </w:r>
-      <w:proofErr w:type="spellEnd"/>
-      <w:r>
-        <w:rPr>
-          <w:rFonts w:ascii="Times New Roman" w:eastAsia="Calibri" w:hAnsi="Times New Roman" w:cs="Times New Roman"/>
-          <w:b/>
-          <w:lang w:val="en-CA"/>
-        </w:rPr>
-        <w:t xml:space="preserve"> was </w:t>
-      </w:r>
-      <w:proofErr w:type="spellStart"/>
-      <w:r>
-        <w:rPr>
-          <w:rFonts w:ascii="Times New Roman" w:eastAsia="Calibri" w:hAnsi="Times New Roman" w:cs="Times New Roman"/>
-          <w:b/>
-          <w:lang w:val="en-CA"/>
-        </w:rPr>
-        <w:t>ued</w:t>
-      </w:r>
-      <w:proofErr w:type="spellEnd"/>
-      <w:r>
-        <w:rPr>
-          <w:rFonts w:ascii="Times New Roman" w:eastAsia="Calibri" w:hAnsi="Times New Roman" w:cs="Times New Roman"/>
-          <w:b/>
-          <w:lang w:val="en-CA"/>
-        </w:rPr>
-        <w:t xml:space="preserve"> to</w:t>
+      <w:r>
+        <w:rPr>
+          <w:rFonts w:ascii="Times New Roman" w:eastAsia="Calibri" w:hAnsi="Times New Roman" w:cs="Times New Roman"/>
+          <w:b/>
+          <w:lang w:val="en-CA"/>
+        </w:rPr>
+        <w:t>DiSTATIS was ued to</w:t>
       </w:r>
       <w:r>
         <w:rPr>
@@ -9098,23 +8173,7 @@
           <w:rFonts w:ascii="Times New Roman" w:eastAsia="Calibri" w:hAnsi="Times New Roman" w:cs="Times New Roman"/>
           <w:b/>
         </w:rPr>
-        <w:t xml:space="preserve">PCA, over ICA </w:t>
-      </w:r>
-      <w:proofErr w:type="spellStart"/>
-      <w:r>
-        <w:rPr>
-          <w:rFonts w:ascii="Times New Roman" w:eastAsia="Calibri" w:hAnsi="Times New Roman" w:cs="Times New Roman"/>
-          <w:b/>
-        </w:rPr>
-        <w:t>algorithms</w:t>
-      </w:r>
-      <w:proofErr w:type="spellEnd"/>
-      <w:r>
-        <w:rPr>
-          <w:rFonts w:ascii="Times New Roman" w:eastAsia="Calibri" w:hAnsi="Times New Roman" w:cs="Times New Roman"/>
-          <w:b/>
-        </w:rPr>
-        <w:t>.</w:t>
+        <w:t>PCA, over ICA algorithms.</w:t>
       </w:r>
     </w:p>
     <w:p>
@@ -9194,21 +8253,12 @@
           <w:b/>
         </w:rPr>
       </w:pPr>
-      <w:proofErr w:type="spellStart"/>
-      <w:r>
-        <w:rPr>
-          <w:rFonts w:ascii="Times New Roman" w:eastAsia="Calibri" w:hAnsi="Times New Roman" w:cs="Times New Roman"/>
-          <w:b/>
-        </w:rPr>
-        <w:t>DiSTATIS</w:t>
-      </w:r>
-      <w:proofErr w:type="spellEnd"/>
-      <w:r>
-        <w:rPr>
-          <w:rFonts w:ascii="Times New Roman" w:eastAsia="Calibri" w:hAnsi="Times New Roman" w:cs="Times New Roman"/>
-          <w:b/>
-        </w:rPr>
-        <w:t>:</w:t>
+      <w:r>
+        <w:rPr>
+          <w:rFonts w:ascii="Times New Roman" w:eastAsia="Calibri" w:hAnsi="Times New Roman" w:cs="Times New Roman"/>
+          <w:b/>
+        </w:rPr>
+        <w:t>DiSTATIS:</w:t>
       </w:r>
     </w:p>
     <w:p>
@@ -9269,25 +8319,7 @@
           <w:b/>
           <w:lang w:val="en-CA"/>
         </w:rPr>
-        <w:t xml:space="preserve">Compute a subject by subject </w:t>
-      </w:r>
-      <w:proofErr w:type="spellStart"/>
-      <w:r>
-        <w:rPr>
-          <w:rFonts w:ascii="Times New Roman" w:eastAsia="Calibri" w:hAnsi="Times New Roman" w:cs="Times New Roman"/>
-          <w:b/>
-          <w:lang w:val="en-CA"/>
-        </w:rPr>
-        <w:t>Rv</w:t>
-      </w:r>
-      <w:proofErr w:type="spellEnd"/>
-      <w:r>
-        <w:rPr>
-          <w:rFonts w:ascii="Times New Roman" w:eastAsia="Calibri" w:hAnsi="Times New Roman" w:cs="Times New Roman"/>
-          <w:b/>
-          <w:lang w:val="en-CA"/>
-        </w:rPr>
-        <w:t xml:space="preserve"> matrix from the within-subject distance matrices, then do an SVD</w:t>
+        <w:t>Compute a subject by subject Rv matrix from the within-subject distance matrices, then do an SVD</w:t>
       </w:r>
     </w:p>
     <w:p>
@@ -9346,37 +8378,12 @@
           <w:b/>
         </w:rPr>
       </w:pPr>
-      <w:proofErr w:type="spellStart"/>
-      <w:r>
-        <w:rPr>
-          <w:rFonts w:ascii="Times New Roman" w:eastAsia="Calibri" w:hAnsi="Times New Roman" w:cs="Times New Roman"/>
-          <w:b/>
-        </w:rPr>
-        <w:t>DiSTATIS</w:t>
-      </w:r>
-      <w:proofErr w:type="spellEnd"/>
-      <w:r>
-        <w:rPr>
-          <w:rFonts w:ascii="Times New Roman" w:eastAsia="Calibri" w:hAnsi="Times New Roman" w:cs="Times New Roman"/>
-          <w:b/>
-        </w:rPr>
-        <w:t xml:space="preserve"> </w:t>
-      </w:r>
-      <w:proofErr w:type="spellStart"/>
-      <w:r>
-        <w:rPr>
-          <w:rFonts w:ascii="Times New Roman" w:eastAsia="Calibri" w:hAnsi="Times New Roman" w:cs="Times New Roman"/>
-          <w:b/>
-        </w:rPr>
-        <w:t>results</w:t>
-      </w:r>
-      <w:proofErr w:type="spellEnd"/>
-      <w:r>
-        <w:rPr>
-          <w:rFonts w:ascii="Times New Roman" w:eastAsia="Calibri" w:hAnsi="Times New Roman" w:cs="Times New Roman"/>
-          <w:b/>
-        </w:rPr>
-        <w:t>:</w:t>
+      <w:r>
+        <w:rPr>
+          <w:rFonts w:ascii="Times New Roman" w:eastAsia="Calibri" w:hAnsi="Times New Roman" w:cs="Times New Roman"/>
+          <w:b/>
+        </w:rPr>
+        <w:t>DiSTATIS results:</w:t>
       </w:r>
     </w:p>
     <w:p>
@@ -9994,33 +9001,8 @@
           <w:rFonts w:ascii="Times New Roman" w:eastAsia="Calibri" w:hAnsi="Times New Roman" w:cs="Times New Roman"/>
           <w:b/>
         </w:rPr>
-        <w:t xml:space="preserve">Use </w:t>
-      </w:r>
-      <w:proofErr w:type="spellStart"/>
-      <w:r>
-        <w:rPr>
-          <w:rFonts w:ascii="Times New Roman" w:eastAsia="Calibri" w:hAnsi="Times New Roman" w:cs="Times New Roman"/>
-          <w:b/>
-        </w:rPr>
-        <w:t>supplementary</w:t>
-      </w:r>
-      <w:proofErr w:type="spellEnd"/>
-      <w:r>
-        <w:rPr>
-          <w:rFonts w:ascii="Times New Roman" w:eastAsia="Calibri" w:hAnsi="Times New Roman" w:cs="Times New Roman"/>
-          <w:b/>
-        </w:rPr>
-        <w:t xml:space="preserve"> </w:t>
-      </w:r>
-      <w:proofErr w:type="spellStart"/>
-      <w:r>
-        <w:rPr>
-          <w:rFonts w:ascii="Times New Roman" w:eastAsia="Calibri" w:hAnsi="Times New Roman" w:cs="Times New Roman"/>
-          <w:b/>
-        </w:rPr>
-        <w:t>projection</w:t>
-      </w:r>
-      <w:proofErr w:type="spellEnd"/>
+        <w:t>Use supplementary projection</w:t>
+      </w:r>
     </w:p>
     <w:p>
       <w:pPr>
@@ -10102,33 +9084,8 @@
           <w:rFonts w:ascii="Times New Roman" w:eastAsia="Calibri" w:hAnsi="Times New Roman" w:cs="Times New Roman"/>
           <w:b/>
         </w:rPr>
-        <w:t xml:space="preserve">12 </w:t>
-      </w:r>
-      <w:proofErr w:type="spellStart"/>
-      <w:r>
-        <w:rPr>
-          <w:rFonts w:ascii="Times New Roman" w:eastAsia="Calibri" w:hAnsi="Times New Roman" w:cs="Times New Roman"/>
-          <w:b/>
-        </w:rPr>
-        <w:t>categories</w:t>
-      </w:r>
-      <w:proofErr w:type="spellEnd"/>
-      <w:r>
-        <w:rPr>
-          <w:rFonts w:ascii="Times New Roman" w:eastAsia="Calibri" w:hAnsi="Times New Roman" w:cs="Times New Roman"/>
-          <w:b/>
-        </w:rPr>
-        <w:t xml:space="preserve"> and n </w:t>
-      </w:r>
-      <w:proofErr w:type="spellStart"/>
-      <w:r>
-        <w:rPr>
-          <w:rFonts w:ascii="Times New Roman" w:eastAsia="Calibri" w:hAnsi="Times New Roman" w:cs="Times New Roman"/>
-          <w:b/>
-        </w:rPr>
-        <w:t>voxels</w:t>
-      </w:r>
-      <w:proofErr w:type="spellEnd"/>
+        <w:t>12 categories and n voxels</w:t>
+      </w:r>
     </w:p>
     <w:p>
       <w:pPr>
@@ -10318,23 +9275,13 @@
           <w:lang w:val="en-CA"/>
         </w:rPr>
       </w:pPr>
-      <w:proofErr w:type="spellStart"/>
-      <w:r>
-        <w:rPr>
-          <w:rFonts w:ascii="Times New Roman" w:eastAsia="Calibri" w:hAnsi="Times New Roman" w:cs="Times New Roman"/>
-          <w:b/>
-          <w:lang w:val="en-CA"/>
-        </w:rPr>
-        <w:t>DiSTATIS</w:t>
-      </w:r>
-      <w:proofErr w:type="spellEnd"/>
-      <w:r>
-        <w:rPr>
-          <w:rFonts w:ascii="Times New Roman" w:eastAsia="Calibri" w:hAnsi="Times New Roman" w:cs="Times New Roman"/>
-          <w:b/>
-          <w:lang w:val="en-CA"/>
-        </w:rPr>
-        <w:t xml:space="preserve"> was used to combine MDS pattern </w:t>
+      <w:r>
+        <w:rPr>
+          <w:rFonts w:ascii="Times New Roman" w:eastAsia="Calibri" w:hAnsi="Times New Roman" w:cs="Times New Roman"/>
+          <w:b/>
+          <w:lang w:val="en-CA"/>
+        </w:rPr>
+        <w:t xml:space="preserve">DiSTATIS was used to combine MDS pattern </w:t>
       </w:r>
       <w:r>
         <w:rPr>
@@ -10364,25 +9311,7 @@
           <w:b/>
           <w:lang w:val="en-CA"/>
         </w:rPr>
-        <w:t xml:space="preserve">Based on results from searchlight analysis, called shrinkage discriminant </w:t>
-      </w:r>
-      <w:proofErr w:type="spellStart"/>
-      <w:r>
-        <w:rPr>
-          <w:rFonts w:ascii="Times New Roman" w:eastAsia="Calibri" w:hAnsi="Times New Roman" w:cs="Times New Roman"/>
-          <w:b/>
-          <w:lang w:val="en-CA"/>
-        </w:rPr>
-        <w:t>anlysis</w:t>
-      </w:r>
-      <w:proofErr w:type="spellEnd"/>
-      <w:r>
-        <w:rPr>
-          <w:rFonts w:ascii="Times New Roman" w:eastAsia="Calibri" w:hAnsi="Times New Roman" w:cs="Times New Roman"/>
-          <w:b/>
-          <w:lang w:val="en-CA"/>
-        </w:rPr>
-        <w:t xml:space="preserve"> (</w:t>
+        <w:t>Based on results from searchlight analysis, called shrinkage discriminant anlysis (</w:t>
       </w:r>
       <w:r>
         <w:rPr>
@@ -10406,39 +9335,7 @@
           <w:rFonts w:ascii="Times New Roman" w:eastAsia="Calibri" w:hAnsi="Times New Roman" w:cs="Times New Roman"/>
           <w:b/>
         </w:rPr>
-        <w:t xml:space="preserve">SDA </w:t>
-      </w:r>
-      <w:proofErr w:type="spellStart"/>
-      <w:r>
-        <w:rPr>
-          <w:rFonts w:ascii="Times New Roman" w:eastAsia="Calibri" w:hAnsi="Times New Roman" w:cs="Times New Roman"/>
-          <w:b/>
-        </w:rPr>
-        <w:t>is</w:t>
-      </w:r>
-      <w:proofErr w:type="spellEnd"/>
-      <w:r>
-        <w:rPr>
-          <w:rFonts w:ascii="Times New Roman" w:eastAsia="Calibri" w:hAnsi="Times New Roman" w:cs="Times New Roman"/>
-          <w:b/>
-        </w:rPr>
-        <w:t xml:space="preserve"> a </w:t>
-      </w:r>
-      <w:proofErr w:type="spellStart"/>
-      <w:r>
-        <w:rPr>
-          <w:rFonts w:ascii="Times New Roman" w:eastAsia="Calibri" w:hAnsi="Times New Roman" w:cs="Times New Roman"/>
-          <w:b/>
-        </w:rPr>
-        <w:t>regularized</w:t>
-      </w:r>
-      <w:proofErr w:type="spellEnd"/>
-      <w:r>
-        <w:rPr>
-          <w:rFonts w:ascii="Times New Roman" w:eastAsia="Calibri" w:hAnsi="Times New Roman" w:cs="Times New Roman"/>
-          <w:b/>
-        </w:rPr>
-        <w:t xml:space="preserve"> LDA.</w:t>
+        <w:t>SDA is a regularized LDA.</w:t>
       </w:r>
     </w:p>
     <w:p>
@@ -10675,7 +9572,6 @@
           <w:b/>
         </w:rPr>
       </w:pPr>
-      <w:proofErr w:type="spellStart"/>
       <w:r>
         <w:rPr>
           <w:rFonts w:ascii="Times New Roman" w:eastAsia="Calibri" w:hAnsi="Times New Roman" w:cs="Times New Roman"/>
@@ -10684,7 +9580,6 @@
         </w:rPr>
         <w:t>Preprocessing</w:t>
       </w:r>
-      <w:proofErr w:type="spellEnd"/>
       <w:r>
         <w:rPr>
           <w:rFonts w:ascii="Times New Roman" w:eastAsia="Calibri" w:hAnsi="Times New Roman" w:cs="Times New Roman"/>
@@ -10807,7 +9702,6 @@
           <w:lang w:val="en-CA"/>
         </w:rPr>
       </w:pPr>
-      <w:proofErr w:type="spellStart"/>
       <w:r>
         <w:rPr>
           <w:rFonts w:ascii="Times New Roman" w:eastAsia="Calibri" w:hAnsi="Times New Roman" w:cs="Times New Roman"/>
@@ -10817,7 +9711,6 @@
         </w:rPr>
         <w:t>DiSTATIS</w:t>
       </w:r>
-      <w:proofErr w:type="spellEnd"/>
       <w:r>
         <w:rPr>
           <w:rFonts w:ascii="Times New Roman" w:eastAsia="Calibri" w:hAnsi="Times New Roman" w:cs="Times New Roman"/>
@@ -10846,25 +9739,7 @@
           <w:b/>
           <w:lang w:val="en-CA"/>
         </w:rPr>
-        <w:t xml:space="preserve">"MDS within subregions provided visual evidence for a representational space separating animal classes based on perceived threat along the first two PCs in </w:t>
-      </w:r>
-      <w:proofErr w:type="spellStart"/>
-      <w:r>
-        <w:rPr>
-          <w:rFonts w:ascii="Times New Roman" w:eastAsia="Calibri" w:hAnsi="Times New Roman" w:cs="Times New Roman"/>
-          <w:b/>
-          <w:lang w:val="en-CA"/>
-        </w:rPr>
-        <w:t>STSa</w:t>
-      </w:r>
-      <w:proofErr w:type="spellEnd"/>
-      <w:r>
-        <w:rPr>
-          <w:rFonts w:ascii="Times New Roman" w:eastAsia="Calibri" w:hAnsi="Times New Roman" w:cs="Times New Roman"/>
-          <w:b/>
-          <w:lang w:val="en-CA"/>
-        </w:rPr>
-        <w:t>, and by the animacy continuum along the first PC in LOC."</w:t>
+        <w:t>"MDS within subregions provided visual evidence for a representational space separating animal classes based on perceived threat along the first two PCs in STSa, and by the animacy continuum along the first PC in LOC."</w:t>
       </w:r>
     </w:p>
     <w:p>
@@ -10945,23 +9820,13 @@
           <w:lang w:val="en-CA"/>
         </w:rPr>
       </w:pPr>
-      <w:proofErr w:type="spellStart"/>
-      <w:r>
-        <w:rPr>
-          <w:rFonts w:ascii="Times New Roman" w:eastAsia="Calibri" w:hAnsi="Times New Roman" w:cs="Times New Roman"/>
-          <w:b/>
-          <w:lang w:val="en-CA"/>
-        </w:rPr>
-        <w:t>DiSTATIS</w:t>
-      </w:r>
-      <w:proofErr w:type="spellEnd"/>
-      <w:r>
-        <w:rPr>
-          <w:rFonts w:ascii="Times New Roman" w:eastAsia="Calibri" w:hAnsi="Times New Roman" w:cs="Times New Roman"/>
-          <w:b/>
-          <w:lang w:val="en-CA"/>
-        </w:rPr>
-        <w:t xml:space="preserve"> was used to </w:t>
+      <w:r>
+        <w:rPr>
+          <w:rFonts w:ascii="Times New Roman" w:eastAsia="Calibri" w:hAnsi="Times New Roman" w:cs="Times New Roman"/>
+          <w:b/>
+          <w:lang w:val="en-CA"/>
+        </w:rPr>
+        <w:t xml:space="preserve">DiSTATIS was used to </w:t>
       </w:r>
       <w:r>
         <w:rPr>
@@ -11007,21 +9872,12 @@
           <w:b/>
         </w:rPr>
       </w:pPr>
-      <w:proofErr w:type="spellStart"/>
-      <w:r>
-        <w:rPr>
-          <w:rFonts w:ascii="Times New Roman" w:eastAsia="Calibri" w:hAnsi="Times New Roman" w:cs="Times New Roman"/>
-          <w:b/>
-        </w:rPr>
-        <w:t>Rundel</w:t>
-      </w:r>
-      <w:proofErr w:type="spellEnd"/>
-      <w:r>
-        <w:rPr>
-          <w:rFonts w:ascii="Times New Roman" w:eastAsia="Calibri" w:hAnsi="Times New Roman" w:cs="Times New Roman"/>
-          <w:b/>
-        </w:rPr>
-        <w:t xml:space="preserve"> et al. (2018):</w:t>
+      <w:r>
+        <w:rPr>
+          <w:rFonts w:ascii="Times New Roman" w:eastAsia="Calibri" w:hAnsi="Times New Roman" w:cs="Times New Roman"/>
+          <w:b/>
+        </w:rPr>
+        <w:t>Rundel et al. (2018):</w:t>
       </w:r>
     </w:p>
     <w:p>
@@ -11063,49 +9919,8 @@
           <w:rFonts w:ascii="Times New Roman" w:eastAsia="Calibri" w:hAnsi="Times New Roman" w:cs="Times New Roman"/>
           <w:b/>
         </w:rPr>
-        <w:t xml:space="preserve">Use </w:t>
-      </w:r>
-      <w:proofErr w:type="spellStart"/>
-      <w:r>
-        <w:rPr>
-          <w:rFonts w:ascii="Times New Roman" w:eastAsia="Calibri" w:hAnsi="Times New Roman" w:cs="Times New Roman"/>
-          <w:b/>
-        </w:rPr>
-        <w:t>searchlight</w:t>
-      </w:r>
-      <w:proofErr w:type="spellEnd"/>
-      <w:r>
-        <w:rPr>
-          <w:rFonts w:ascii="Times New Roman" w:eastAsia="Calibri" w:hAnsi="Times New Roman" w:cs="Times New Roman"/>
-          <w:b/>
-        </w:rPr>
-        <w:t xml:space="preserve"> to </w:t>
-      </w:r>
-      <w:proofErr w:type="spellStart"/>
-      <w:r>
-        <w:rPr>
-          <w:rFonts w:ascii="Times New Roman" w:eastAsia="Calibri" w:hAnsi="Times New Roman" w:cs="Times New Roman"/>
-          <w:b/>
-        </w:rPr>
-        <w:t>identify</w:t>
-      </w:r>
-      <w:proofErr w:type="spellEnd"/>
-      <w:r>
-        <w:rPr>
-          <w:rFonts w:ascii="Times New Roman" w:eastAsia="Calibri" w:hAnsi="Times New Roman" w:cs="Times New Roman"/>
-          <w:b/>
-        </w:rPr>
-        <w:t xml:space="preserve"> </w:t>
-      </w:r>
-      <w:proofErr w:type="spellStart"/>
-      <w:r>
-        <w:rPr>
-          <w:rFonts w:ascii="Times New Roman" w:eastAsia="Calibri" w:hAnsi="Times New Roman" w:cs="Times New Roman"/>
-          <w:b/>
-        </w:rPr>
-        <w:t>ROIs</w:t>
-      </w:r>
-      <w:proofErr w:type="spellEnd"/>
+        <w:t>Use searchlight to identify ROIs</w:t>
+      </w:r>
     </w:p>
     <w:p>
       <w:pPr>
@@ -11178,25 +9993,7 @@
           <w:b/>
           <w:lang w:val="en-CA"/>
         </w:rPr>
-        <w:t xml:space="preserve">Using STATIS without referring to the name - </w:t>
-      </w:r>
-      <w:proofErr w:type="spellStart"/>
-      <w:r>
-        <w:rPr>
-          <w:rFonts w:ascii="Times New Roman" w:eastAsia="Calibri" w:hAnsi="Times New Roman" w:cs="Times New Roman"/>
-          <w:b/>
-          <w:lang w:val="en-CA"/>
-        </w:rPr>
-        <w:t>Rv</w:t>
-      </w:r>
-      <w:proofErr w:type="spellEnd"/>
-      <w:r>
-        <w:rPr>
-          <w:rFonts w:ascii="Times New Roman" w:eastAsia="Calibri" w:hAnsi="Times New Roman" w:cs="Times New Roman"/>
-          <w:b/>
-          <w:lang w:val="en-CA"/>
-        </w:rPr>
-        <w:t xml:space="preserve"> coefficient:</w:t>
+        <w:t>Using STATIS without referring to the name - Rv coefficient:</w:t>
       </w:r>
     </w:p>
     <w:p>
@@ -11212,41 +10009,13 @@
           <w:lang w:val="en-CA"/>
         </w:rPr>
       </w:pPr>
-      <w:proofErr w:type="spellStart"/>
-      <w:r>
-        <w:rPr>
-          <w:rFonts w:ascii="Times New Roman" w:eastAsia="Calibri" w:hAnsi="Times New Roman" w:cs="Times New Roman"/>
-          <w:b/>
-          <w:lang w:val="en-CA"/>
-        </w:rPr>
-        <w:t>Kherif</w:t>
-      </w:r>
-      <w:proofErr w:type="spellEnd"/>
-      <w:r>
-        <w:rPr>
-          <w:rFonts w:ascii="Times New Roman" w:eastAsia="Calibri" w:hAnsi="Times New Roman" w:cs="Times New Roman"/>
-          <w:b/>
-          <w:lang w:val="en-CA"/>
-        </w:rPr>
-        <w:t xml:space="preserve"> et al. (2003): first apply </w:t>
-      </w:r>
-      <w:proofErr w:type="spellStart"/>
-      <w:r>
-        <w:rPr>
-          <w:rFonts w:ascii="Times New Roman" w:eastAsia="Calibri" w:hAnsi="Times New Roman" w:cs="Times New Roman"/>
-          <w:b/>
-          <w:lang w:val="en-CA"/>
-        </w:rPr>
-        <w:t>Rv</w:t>
-      </w:r>
-      <w:proofErr w:type="spellEnd"/>
-      <w:r>
-        <w:rPr>
-          <w:rFonts w:ascii="Times New Roman" w:eastAsia="Calibri" w:hAnsi="Times New Roman" w:cs="Times New Roman"/>
-          <w:b/>
-          <w:lang w:val="en-CA"/>
-        </w:rPr>
-        <w:t xml:space="preserve"> coefficient to fMRI analysis</w:t>
+      <w:r>
+        <w:rPr>
+          <w:rFonts w:ascii="Times New Roman" w:eastAsia="Calibri" w:hAnsi="Times New Roman" w:cs="Times New Roman"/>
+          <w:b/>
+          <w:lang w:val="en-CA"/>
+        </w:rPr>
+        <w:t>Kherif et al. (2003): first apply Rv coefficient to fMRI analysis</w:t>
       </w:r>
     </w:p>
     <w:p>
@@ -11268,25 +10037,7 @@
           <w:b/>
           <w:lang w:val="en-CA"/>
         </w:rPr>
-        <w:t xml:space="preserve">Use </w:t>
-      </w:r>
-      <w:proofErr w:type="spellStart"/>
-      <w:r>
-        <w:rPr>
-          <w:rFonts w:ascii="Times New Roman" w:eastAsia="Calibri" w:hAnsi="Times New Roman" w:cs="Times New Roman"/>
-          <w:b/>
-          <w:lang w:val="en-CA"/>
-        </w:rPr>
-        <w:t>Rv</w:t>
-      </w:r>
-      <w:proofErr w:type="spellEnd"/>
-      <w:r>
-        <w:rPr>
-          <w:rFonts w:ascii="Times New Roman" w:eastAsia="Calibri" w:hAnsi="Times New Roman" w:cs="Times New Roman"/>
-          <w:b/>
-          <w:lang w:val="en-CA"/>
-        </w:rPr>
-        <w:t xml:space="preserve"> coefficient to measure the homogeneity of subject sampled.</w:t>
+        <w:t>Use Rv coefficient to measure the homogeneity of subject sampled.</w:t>
       </w:r>
     </w:p>
     <w:p>
@@ -11308,43 +10059,7 @@
           <w:b/>
           <w:lang w:val="en-CA"/>
         </w:rPr>
-        <w:t xml:space="preserve">Compute </w:t>
-      </w:r>
-      <w:proofErr w:type="spellStart"/>
-      <w:r>
-        <w:rPr>
-          <w:rFonts w:ascii="Times New Roman" w:eastAsia="Calibri" w:hAnsi="Times New Roman" w:cs="Times New Roman"/>
-          <w:b/>
-          <w:lang w:val="en-CA"/>
-        </w:rPr>
-        <w:t>Rv</w:t>
-      </w:r>
-      <w:proofErr w:type="spellEnd"/>
-      <w:r>
-        <w:rPr>
-          <w:rFonts w:ascii="Times New Roman" w:eastAsia="Calibri" w:hAnsi="Times New Roman" w:cs="Times New Roman"/>
-          <w:b/>
-          <w:lang w:val="en-CA"/>
-        </w:rPr>
-        <w:t xml:space="preserve"> coefficient of temporal and spatial data and transformed these </w:t>
-      </w:r>
-      <w:proofErr w:type="spellStart"/>
-      <w:r>
-        <w:rPr>
-          <w:rFonts w:ascii="Times New Roman" w:eastAsia="Calibri" w:hAnsi="Times New Roman" w:cs="Times New Roman"/>
-          <w:b/>
-          <w:lang w:val="en-CA"/>
-        </w:rPr>
-        <w:t>Rv</w:t>
-      </w:r>
-      <w:proofErr w:type="spellEnd"/>
-      <w:r>
-        <w:rPr>
-          <w:rFonts w:ascii="Times New Roman" w:eastAsia="Calibri" w:hAnsi="Times New Roman" w:cs="Times New Roman"/>
-          <w:b/>
-          <w:lang w:val="en-CA"/>
-        </w:rPr>
-        <w:t xml:space="preserve"> into distances.</w:t>
+        <w:t>Compute Rv coefficient of temporal and spatial data and transformed these Rv into distances.</w:t>
       </w:r>
     </w:p>
     <w:p>
@@ -11381,41 +10096,13 @@
           <w:b/>
         </w:rPr>
       </w:pPr>
-      <w:proofErr w:type="spellStart"/>
-      <w:r>
-        <w:rPr>
-          <w:rFonts w:ascii="Times New Roman" w:eastAsia="Calibri" w:hAnsi="Times New Roman" w:cs="Times New Roman"/>
-          <w:b/>
-          <w:lang w:val="en-CA"/>
-        </w:rPr>
-        <w:t>Shinkareva</w:t>
-      </w:r>
-      <w:proofErr w:type="spellEnd"/>
-      <w:r>
-        <w:rPr>
-          <w:rFonts w:ascii="Times New Roman" w:eastAsia="Calibri" w:hAnsi="Times New Roman" w:cs="Times New Roman"/>
-          <w:b/>
-          <w:lang w:val="en-CA"/>
-        </w:rPr>
-        <w:t xml:space="preserve"> et al. (2006): reference to </w:t>
-      </w:r>
-      <w:proofErr w:type="spellStart"/>
-      <w:r>
-        <w:rPr>
-          <w:rFonts w:ascii="Times New Roman" w:eastAsia="Calibri" w:hAnsi="Times New Roman" w:cs="Times New Roman"/>
-          <w:b/>
-          <w:lang w:val="en-CA"/>
-        </w:rPr>
-        <w:t>Kherif</w:t>
-      </w:r>
-      <w:proofErr w:type="spellEnd"/>
-      <w:r>
-        <w:rPr>
-          <w:rFonts w:ascii="Times New Roman" w:eastAsia="Calibri" w:hAnsi="Times New Roman" w:cs="Times New Roman"/>
-          <w:b/>
-          <w:lang w:val="en-CA"/>
-        </w:rPr>
-        <w:t xml:space="preserve"> et al. </w:t>
+      <w:r>
+        <w:rPr>
+          <w:rFonts w:ascii="Times New Roman" w:eastAsia="Calibri" w:hAnsi="Times New Roman" w:cs="Times New Roman"/>
+          <w:b/>
+          <w:lang w:val="en-CA"/>
+        </w:rPr>
+        <w:t xml:space="preserve">Shinkareva et al. (2006): reference to Kherif et al. </w:t>
       </w:r>
       <w:r>
         <w:rPr>
@@ -11444,25 +10131,7 @@
           <w:b/>
           <w:lang w:val="en-CA"/>
         </w:rPr>
-        <w:t xml:space="preserve">Presented a unified feature selection and classification procedure of classifying subjects into groups based on their </w:t>
-      </w:r>
-      <w:proofErr w:type="spellStart"/>
-      <w:r>
-        <w:rPr>
-          <w:rFonts w:ascii="Times New Roman" w:eastAsia="Calibri" w:hAnsi="Times New Roman" w:cs="Times New Roman"/>
-          <w:b/>
-          <w:lang w:val="en-CA"/>
-        </w:rPr>
-        <w:t>spatio</w:t>
-      </w:r>
-      <w:proofErr w:type="spellEnd"/>
-      <w:r>
-        <w:rPr>
-          <w:rFonts w:ascii="Times New Roman" w:eastAsia="Calibri" w:hAnsi="Times New Roman" w:cs="Times New Roman"/>
-          <w:b/>
-          <w:lang w:val="en-CA"/>
-        </w:rPr>
-        <w:t>-temporal data. This approach accounts for and identifies intergroup spatial and temporal variability.</w:t>
+        <w:t>Presented a unified feature selection and classification procedure of classifying subjects into groups based on their spatio-temporal data. This approach accounts for and identifies intergroup spatial and temporal variability.</w:t>
       </w:r>
     </w:p>
     <w:p>
@@ -11484,25 +10153,7 @@
           <w:b/>
           <w:lang w:val="en-CA"/>
         </w:rPr>
-        <w:t xml:space="preserve">This study used </w:t>
-      </w:r>
-      <w:proofErr w:type="spellStart"/>
-      <w:r>
-        <w:rPr>
-          <w:rFonts w:ascii="Times New Roman" w:eastAsia="Calibri" w:hAnsi="Times New Roman" w:cs="Times New Roman"/>
-          <w:b/>
-          <w:lang w:val="en-CA"/>
-        </w:rPr>
-        <w:t>Rv</w:t>
-      </w:r>
-      <w:proofErr w:type="spellEnd"/>
-      <w:r>
-        <w:rPr>
-          <w:rFonts w:ascii="Times New Roman" w:eastAsia="Calibri" w:hAnsi="Times New Roman" w:cs="Times New Roman"/>
-          <w:b/>
-          <w:lang w:val="en-CA"/>
-        </w:rPr>
-        <w:t xml:space="preserve"> coefficient to develop feature selection and classification methods.</w:t>
+        <w:t>This study used Rv coefficient to develop feature selection and classification methods.</w:t>
       </w:r>
     </w:p>
     <w:p>
@@ -13140,6 +11791,29 @@
       <w:color w:val="666666"/>
     </w:rPr>
   </w:style>
+  <w:style w:type="character" w:styleId="Hyperlink">
+    <w:name w:val="Hyperlink"/>
+    <w:basedOn w:val="DefaultParagraphFont"/>
+    <w:uiPriority w:val="99"/>
+    <w:unhideWhenUsed/>
+    <w:rsid w:val="0091651A"/>
+    <w:rPr>
+      <w:color w:val="0000FF" w:themeColor="hyperlink"/>
+      <w:u w:val="single"/>
+    </w:rPr>
+  </w:style>
+  <w:style w:type="character" w:styleId="UnresolvedMention">
+    <w:name w:val="Unresolved Mention"/>
+    <w:basedOn w:val="DefaultParagraphFont"/>
+    <w:uiPriority w:val="99"/>
+    <w:semiHidden/>
+    <w:unhideWhenUsed/>
+    <w:rsid w:val="0091651A"/>
+    <w:rPr>
+      <w:color w:val="605E5C"/>
+      <w:shd w:val="clear" w:color="auto" w:fill="E1DFDD"/>
+    </w:rPr>
+  </w:style>
 </w:styles>
 </file>
 

</xml_diff>